<commit_message>
add space complexity, correct
</commit_message>
<xml_diff>
--- a/doc/Complexity_analysis.docx
+++ b/doc/Complexity_analysis.docx
@@ -819,14 +819,14 @@
               <w:rPr>
                 <w:rFonts w:asciiTheme="majorHAnsi" w:hAnsiTheme="majorHAnsi" w:cstheme="majorHAnsi"/>
                 <w:bCs/>
-                <w:lang w:val="en-US"/>
-              </w:rPr>
-            </w:pPr>
-            <w:r>
-              <w:rPr>
-                <w:rFonts w:asciiTheme="majorHAnsi" w:hAnsiTheme="majorHAnsi" w:cstheme="majorHAnsi"/>
-                <w:b/>
-                <w:lang w:val="en-US"/>
+                <w:lang w:val="es-CO"/>
+              </w:rPr>
+            </w:pPr>
+            <w:r>
+              <w:rPr>
+                <w:rFonts w:asciiTheme="majorHAnsi" w:hAnsiTheme="majorHAnsi" w:cstheme="majorHAnsi"/>
+                <w:b/>
+                <w:lang w:val="es-CO"/>
               </w:rPr>
               <w:t>1</w:t>
             </w:r>
@@ -834,7 +834,7 @@
               <w:rPr>
                 <w:rFonts w:asciiTheme="majorHAnsi" w:hAnsiTheme="majorHAnsi" w:cstheme="majorHAnsi"/>
                 <w:bCs/>
-                <w:lang w:val="en-US"/>
+                <w:lang w:val="es-CO"/>
               </w:rPr>
               <w:t xml:space="preserve"> </w:t>
             </w:r>
@@ -843,7 +843,7 @@
               <w:rPr>
                 <w:rFonts w:asciiTheme="majorHAnsi" w:hAnsiTheme="majorHAnsi" w:cstheme="majorHAnsi"/>
                 <w:bCs/>
-                <w:lang w:val="en-US"/>
+                <w:lang w:val="es-CO"/>
               </w:rPr>
               <w:t>O(</w:t>
             </w:r>
@@ -852,17 +852,9 @@
               <w:rPr>
                 <w:rFonts w:asciiTheme="majorHAnsi" w:hAnsiTheme="majorHAnsi" w:cstheme="majorHAnsi"/>
                 <w:bCs/>
-                <w:lang w:val="en-US"/>
-              </w:rPr>
-              <w:t>1)</w:t>
-            </w:r>
-            <w:r>
-              <w:rPr>
-                <w:rFonts w:asciiTheme="majorHAnsi" w:hAnsiTheme="majorHAnsi" w:cstheme="majorHAnsi"/>
-                <w:bCs/>
-                <w:lang w:val="en-US"/>
-              </w:rPr>
-              <w:t xml:space="preserve"> </w:t>
+                <w:lang w:val="es-CO"/>
+              </w:rPr>
+              <w:t xml:space="preserve">1) </w:t>
             </w:r>
           </w:p>
           <w:p>
@@ -2275,122 +2267,122 @@
                 <w:b/>
                 <w:lang w:val="en-US"/>
               </w:rPr>
+              <w:t>16</w:t>
+            </w:r>
+            <w:r>
+              <w:rPr>
+                <w:rFonts w:asciiTheme="majorHAnsi" w:hAnsiTheme="majorHAnsi" w:cstheme="majorHAnsi"/>
+                <w:b/>
+                <w:lang w:val="en-US"/>
+              </w:rPr>
+              <w:t xml:space="preserve">            </w:t>
+            </w:r>
+            <w:proofErr w:type="spellStart"/>
+            <w:r>
+              <w:rPr>
+                <w:rFonts w:asciiTheme="majorHAnsi" w:hAnsiTheme="majorHAnsi" w:cstheme="majorHAnsi"/>
+                <w:bCs/>
+                <w:lang w:val="en-US"/>
+              </w:rPr>
+              <w:t>currentNode</w:t>
+            </w:r>
+            <w:proofErr w:type="spellEnd"/>
+            <w:r>
+              <w:rPr>
+                <w:rFonts w:asciiTheme="majorHAnsi" w:hAnsiTheme="majorHAnsi" w:cstheme="majorHAnsi"/>
+                <w:bCs/>
+                <w:lang w:val="en-US"/>
+              </w:rPr>
+              <w:t xml:space="preserve"> = </w:t>
+            </w:r>
+            <w:proofErr w:type="spellStart"/>
+            <w:r>
+              <w:rPr>
+                <w:rFonts w:asciiTheme="majorHAnsi" w:hAnsiTheme="majorHAnsi" w:cstheme="majorHAnsi"/>
+                <w:bCs/>
+                <w:lang w:val="en-US"/>
+              </w:rPr>
+              <w:t>currentNode.getNext</w:t>
+            </w:r>
+            <w:proofErr w:type="spellEnd"/>
+            <w:r>
+              <w:rPr>
+                <w:rFonts w:asciiTheme="majorHAnsi" w:hAnsiTheme="majorHAnsi" w:cstheme="majorHAnsi"/>
+                <w:bCs/>
+                <w:lang w:val="en-US"/>
+              </w:rPr>
+              <w:t>(</w:t>
+            </w:r>
+            <w:proofErr w:type="gramStart"/>
+            <w:r>
+              <w:rPr>
+                <w:rFonts w:asciiTheme="majorHAnsi" w:hAnsiTheme="majorHAnsi" w:cstheme="majorHAnsi"/>
+                <w:bCs/>
+                <w:lang w:val="en-US"/>
+              </w:rPr>
+              <w:t>);</w:t>
+            </w:r>
+            <w:proofErr w:type="gramEnd"/>
+          </w:p>
+          <w:p>
+            <w:pPr>
+              <w:rPr>
+                <w:rFonts w:asciiTheme="majorHAnsi" w:hAnsiTheme="majorHAnsi" w:cstheme="majorHAnsi"/>
+                <w:b/>
+                <w:lang w:val="en-US"/>
+              </w:rPr>
+            </w:pPr>
+            <w:r>
+              <w:rPr>
+                <w:rFonts w:asciiTheme="majorHAnsi" w:hAnsiTheme="majorHAnsi" w:cstheme="majorHAnsi"/>
+                <w:b/>
+                <w:lang w:val="en-US"/>
+              </w:rPr>
+              <w:t>17</w:t>
+            </w:r>
+            <w:r>
+              <w:rPr>
+                <w:rFonts w:asciiTheme="majorHAnsi" w:hAnsiTheme="majorHAnsi" w:cstheme="majorHAnsi"/>
+                <w:b/>
+                <w:lang w:val="en-US"/>
+              </w:rPr>
+              <w:t xml:space="preserve">      </w:t>
+            </w:r>
+            <w:proofErr w:type="gramStart"/>
+            <w:r>
+              <w:rPr>
+                <w:rFonts w:asciiTheme="majorHAnsi" w:hAnsiTheme="majorHAnsi" w:cstheme="majorHAnsi"/>
+                <w:b/>
+                <w:lang w:val="en-US"/>
+              </w:rPr>
+              <w:t xml:space="preserve">  </w:t>
+            </w:r>
+            <w:r>
+              <w:rPr>
+                <w:rFonts w:asciiTheme="majorHAnsi" w:hAnsiTheme="majorHAnsi" w:cstheme="majorHAnsi"/>
+                <w:bCs/>
+                <w:lang w:val="en-US"/>
+              </w:rPr>
+              <w:t>}</w:t>
+            </w:r>
+            <w:proofErr w:type="gramEnd"/>
+          </w:p>
+          <w:p>
+            <w:pPr>
+              <w:spacing w:line="276" w:lineRule="auto"/>
+              <w:rPr>
+                <w:rFonts w:asciiTheme="majorHAnsi" w:hAnsiTheme="majorHAnsi" w:cstheme="majorHAnsi"/>
+                <w:bCs/>
+                <w:lang w:val="en-US"/>
+              </w:rPr>
+            </w:pPr>
+            <w:r>
+              <w:rPr>
+                <w:rFonts w:asciiTheme="majorHAnsi" w:hAnsiTheme="majorHAnsi" w:cstheme="majorHAnsi"/>
+                <w:b/>
+                <w:lang w:val="en-US"/>
+              </w:rPr>
               <w:lastRenderedPageBreak/>
-              <w:t>16</w:t>
-            </w:r>
-            <w:r>
-              <w:rPr>
-                <w:rFonts w:asciiTheme="majorHAnsi" w:hAnsiTheme="majorHAnsi" w:cstheme="majorHAnsi"/>
-                <w:b/>
-                <w:lang w:val="en-US"/>
-              </w:rPr>
-              <w:t xml:space="preserve">            </w:t>
-            </w:r>
-            <w:proofErr w:type="spellStart"/>
-            <w:r>
-              <w:rPr>
-                <w:rFonts w:asciiTheme="majorHAnsi" w:hAnsiTheme="majorHAnsi" w:cstheme="majorHAnsi"/>
-                <w:bCs/>
-                <w:lang w:val="en-US"/>
-              </w:rPr>
-              <w:t>currentNode</w:t>
-            </w:r>
-            <w:proofErr w:type="spellEnd"/>
-            <w:r>
-              <w:rPr>
-                <w:rFonts w:asciiTheme="majorHAnsi" w:hAnsiTheme="majorHAnsi" w:cstheme="majorHAnsi"/>
-                <w:bCs/>
-                <w:lang w:val="en-US"/>
-              </w:rPr>
-              <w:t xml:space="preserve"> = </w:t>
-            </w:r>
-            <w:proofErr w:type="spellStart"/>
-            <w:r>
-              <w:rPr>
-                <w:rFonts w:asciiTheme="majorHAnsi" w:hAnsiTheme="majorHAnsi" w:cstheme="majorHAnsi"/>
-                <w:bCs/>
-                <w:lang w:val="en-US"/>
-              </w:rPr>
-              <w:t>currentNode.getNext</w:t>
-            </w:r>
-            <w:proofErr w:type="spellEnd"/>
-            <w:r>
-              <w:rPr>
-                <w:rFonts w:asciiTheme="majorHAnsi" w:hAnsiTheme="majorHAnsi" w:cstheme="majorHAnsi"/>
-                <w:bCs/>
-                <w:lang w:val="en-US"/>
-              </w:rPr>
-              <w:t>(</w:t>
-            </w:r>
-            <w:proofErr w:type="gramStart"/>
-            <w:r>
-              <w:rPr>
-                <w:rFonts w:asciiTheme="majorHAnsi" w:hAnsiTheme="majorHAnsi" w:cstheme="majorHAnsi"/>
-                <w:bCs/>
-                <w:lang w:val="en-US"/>
-              </w:rPr>
-              <w:t>);</w:t>
-            </w:r>
-            <w:proofErr w:type="gramEnd"/>
-          </w:p>
-          <w:p>
-            <w:pPr>
-              <w:rPr>
-                <w:rFonts w:asciiTheme="majorHAnsi" w:hAnsiTheme="majorHAnsi" w:cstheme="majorHAnsi"/>
-                <w:b/>
-                <w:lang w:val="en-US"/>
-              </w:rPr>
-            </w:pPr>
-            <w:r>
-              <w:rPr>
-                <w:rFonts w:asciiTheme="majorHAnsi" w:hAnsiTheme="majorHAnsi" w:cstheme="majorHAnsi"/>
-                <w:b/>
-                <w:lang w:val="en-US"/>
-              </w:rPr>
-              <w:t>17</w:t>
-            </w:r>
-            <w:r>
-              <w:rPr>
-                <w:rFonts w:asciiTheme="majorHAnsi" w:hAnsiTheme="majorHAnsi" w:cstheme="majorHAnsi"/>
-                <w:b/>
-                <w:lang w:val="en-US"/>
-              </w:rPr>
-              <w:t xml:space="preserve">      </w:t>
-            </w:r>
-            <w:proofErr w:type="gramStart"/>
-            <w:r>
-              <w:rPr>
-                <w:rFonts w:asciiTheme="majorHAnsi" w:hAnsiTheme="majorHAnsi" w:cstheme="majorHAnsi"/>
-                <w:b/>
-                <w:lang w:val="en-US"/>
-              </w:rPr>
-              <w:t xml:space="preserve">  </w:t>
-            </w:r>
-            <w:r>
-              <w:rPr>
-                <w:rFonts w:asciiTheme="majorHAnsi" w:hAnsiTheme="majorHAnsi" w:cstheme="majorHAnsi"/>
-                <w:bCs/>
-                <w:lang w:val="en-US"/>
-              </w:rPr>
-              <w:t>}</w:t>
-            </w:r>
-            <w:proofErr w:type="gramEnd"/>
-          </w:p>
-          <w:p>
-            <w:pPr>
-              <w:spacing w:line="276" w:lineRule="auto"/>
-              <w:rPr>
-                <w:rFonts w:asciiTheme="majorHAnsi" w:hAnsiTheme="majorHAnsi" w:cstheme="majorHAnsi"/>
-                <w:bCs/>
-                <w:lang w:val="en-US"/>
-              </w:rPr>
-            </w:pPr>
-            <w:r>
-              <w:rPr>
-                <w:rFonts w:asciiTheme="majorHAnsi" w:hAnsiTheme="majorHAnsi" w:cstheme="majorHAnsi"/>
-                <w:b/>
-                <w:lang w:val="en-US"/>
-              </w:rPr>
               <w:t>18</w:t>
             </w:r>
             <w:r>
@@ -3165,31 +3157,7 @@
           <w:bCs/>
           <w:lang w:val="en-US"/>
         </w:rPr>
-        <w:t>T</w:t>
-      </w:r>
-      <w:r>
-        <w:rPr>
-          <w:rFonts w:asciiTheme="majorHAnsi" w:hAnsiTheme="majorHAnsi" w:cstheme="majorHAnsi"/>
-          <w:bCs/>
-          <w:lang w:val="en-US"/>
-        </w:rPr>
-        <w:t xml:space="preserve">he while loop in line 5, which has a time complexity of O(n) in the worst case, where "n" is the length of the linked list. The overall time complexity of the `delete` function </w:t>
-      </w:r>
-      <w:r>
-        <w:rPr>
-          <w:rFonts w:asciiTheme="majorHAnsi" w:hAnsiTheme="majorHAnsi" w:cstheme="majorHAnsi"/>
-          <w:bCs/>
-          <w:lang w:val="en-US"/>
-        </w:rPr>
-        <w:t>is</w:t>
-      </w:r>
-      <w:r>
-        <w:rPr>
-          <w:rFonts w:asciiTheme="majorHAnsi" w:hAnsiTheme="majorHAnsi" w:cstheme="majorHAnsi"/>
-          <w:bCs/>
-          <w:lang w:val="en-US"/>
-        </w:rPr>
-        <w:t xml:space="preserve"> O(n) in the worst case due to the while loop.</w:t>
+        <w:t>The while loop in line 5, which has a time complexity of O(n) in the worst case, where "n" is the length of the linked list. The overall time complexity of the `delete` function is O(n) in the worst case due to the while loop.</w:t>
       </w:r>
       <w:r>
         <w:rPr>
@@ -3224,6 +3192,3405 @@
           <w:lang w:val="en-US"/>
         </w:rPr>
       </w:pPr>
+    </w:p>
+    <w:p>
+      <w:pPr>
+        <w:rPr>
+          <w:rFonts w:asciiTheme="majorHAnsi" w:hAnsiTheme="majorHAnsi" w:cstheme="majorHAnsi"/>
+          <w:b/>
+          <w:lang w:val="en-US"/>
+        </w:rPr>
+      </w:pPr>
+    </w:p>
+    <w:p>
+      <w:pPr>
+        <w:rPr>
+          <w:rFonts w:asciiTheme="majorHAnsi" w:hAnsiTheme="majorHAnsi" w:cstheme="majorHAnsi"/>
+          <w:b/>
+          <w:lang w:val="en-US"/>
+        </w:rPr>
+      </w:pPr>
+    </w:p>
+    <w:p>
+      <w:pPr>
+        <w:rPr>
+          <w:rFonts w:asciiTheme="majorHAnsi" w:hAnsiTheme="majorHAnsi" w:cstheme="majorHAnsi"/>
+          <w:b/>
+          <w:lang w:val="en-US"/>
+        </w:rPr>
+      </w:pPr>
+    </w:p>
+    <w:p>
+      <w:pPr>
+        <w:jc w:val="center"/>
+        <w:rPr>
+          <w:rFonts w:asciiTheme="majorHAnsi" w:hAnsiTheme="majorHAnsi" w:cstheme="majorHAnsi"/>
+          <w:b/>
+          <w:lang w:val="en-US"/>
+        </w:rPr>
+      </w:pPr>
+      <w:r>
+        <w:rPr>
+          <w:rFonts w:asciiTheme="majorHAnsi" w:hAnsiTheme="majorHAnsi" w:cstheme="majorHAnsi"/>
+          <w:b/>
+          <w:lang w:val="en-US"/>
+        </w:rPr>
+        <w:t>Spatial complexity analysis</w:t>
+      </w:r>
+    </w:p>
+    <w:p>
+      <w:pPr>
+        <w:rPr>
+          <w:rFonts w:asciiTheme="majorHAnsi" w:hAnsiTheme="majorHAnsi" w:cstheme="majorHAnsi"/>
+          <w:lang w:val="en-US"/>
+        </w:rPr>
+      </w:pPr>
+    </w:p>
+    <w:p>
+      <w:pPr>
+        <w:rPr>
+          <w:rFonts w:asciiTheme="majorHAnsi" w:hAnsiTheme="majorHAnsi" w:cstheme="majorHAnsi"/>
+          <w:b/>
+          <w:lang w:val="en-US"/>
+        </w:rPr>
+      </w:pPr>
+    </w:p>
+    <w:p>
+      <w:pPr>
+        <w:rPr>
+          <w:rFonts w:asciiTheme="majorHAnsi" w:hAnsiTheme="majorHAnsi" w:cstheme="majorHAnsi"/>
+          <w:b/>
+          <w:lang w:val="en-US"/>
+        </w:rPr>
+      </w:pPr>
+    </w:p>
+    <w:p>
+      <w:pPr>
+        <w:rPr>
+          <w:rFonts w:asciiTheme="majorHAnsi" w:hAnsiTheme="majorHAnsi" w:cstheme="majorHAnsi"/>
+          <w:b/>
+          <w:lang w:val="en-US"/>
+        </w:rPr>
+      </w:pPr>
+      <w:r>
+        <w:rPr>
+          <w:rFonts w:asciiTheme="majorHAnsi" w:hAnsiTheme="majorHAnsi" w:cstheme="majorHAnsi"/>
+          <w:b/>
+          <w:lang w:val="en-US"/>
+        </w:rPr>
+        <w:t>1)</w:t>
+      </w:r>
+      <w:r>
+        <w:rPr>
+          <w:rFonts w:asciiTheme="majorHAnsi" w:hAnsiTheme="majorHAnsi" w:cstheme="majorHAnsi"/>
+          <w:b/>
+          <w:lang w:val="en-US"/>
+        </w:rPr>
+        <w:t xml:space="preserve">  </w:t>
+      </w:r>
+      <w:r>
+        <w:rPr>
+          <w:rFonts w:asciiTheme="majorHAnsi" w:hAnsiTheme="majorHAnsi" w:cstheme="majorHAnsi"/>
+          <w:b/>
+          <w:lang w:val="en-US"/>
+        </w:rPr>
+        <w:t xml:space="preserve">public Node&lt;K, V&gt; </w:t>
+      </w:r>
+      <w:proofErr w:type="gramStart"/>
+      <w:r>
+        <w:rPr>
+          <w:rFonts w:asciiTheme="majorHAnsi" w:hAnsiTheme="majorHAnsi" w:cstheme="majorHAnsi"/>
+          <w:b/>
+          <w:lang w:val="en-US"/>
+        </w:rPr>
+        <w:t>search(</w:t>
+      </w:r>
+      <w:proofErr w:type="gramEnd"/>
+      <w:r>
+        <w:rPr>
+          <w:rFonts w:asciiTheme="majorHAnsi" w:hAnsiTheme="majorHAnsi" w:cstheme="majorHAnsi"/>
+          <w:b/>
+          <w:lang w:val="en-US"/>
+        </w:rPr>
+        <w:t>K key){</w:t>
+      </w:r>
+    </w:p>
+    <w:p>
+      <w:pPr>
+        <w:rPr>
+          <w:rFonts w:asciiTheme="majorHAnsi" w:hAnsiTheme="majorHAnsi" w:cstheme="majorHAnsi"/>
+          <w:bCs/>
+          <w:lang w:val="en-US"/>
+        </w:rPr>
+      </w:pPr>
+      <w:r>
+        <w:rPr>
+          <w:rFonts w:asciiTheme="majorHAnsi" w:hAnsiTheme="majorHAnsi" w:cstheme="majorHAnsi"/>
+          <w:bCs/>
+          <w:lang w:val="en-US"/>
+        </w:rPr>
+        <w:t xml:space="preserve">        int index = hash(key</w:t>
+      </w:r>
+      <w:proofErr w:type="gramStart"/>
+      <w:r>
+        <w:rPr>
+          <w:rFonts w:asciiTheme="majorHAnsi" w:hAnsiTheme="majorHAnsi" w:cstheme="majorHAnsi"/>
+          <w:bCs/>
+          <w:lang w:val="en-US"/>
+        </w:rPr>
+        <w:t>);</w:t>
+      </w:r>
+      <w:proofErr w:type="gramEnd"/>
+      <w:r>
+        <w:rPr>
+          <w:rFonts w:asciiTheme="majorHAnsi" w:hAnsiTheme="majorHAnsi" w:cstheme="majorHAnsi"/>
+          <w:bCs/>
+          <w:lang w:val="en-US"/>
+        </w:rPr>
+        <w:t xml:space="preserve">  </w:t>
+      </w:r>
+    </w:p>
+    <w:p>
+      <w:pPr>
+        <w:rPr>
+          <w:rFonts w:asciiTheme="majorHAnsi" w:hAnsiTheme="majorHAnsi" w:cstheme="majorHAnsi"/>
+          <w:bCs/>
+          <w:lang w:val="en-US"/>
+        </w:rPr>
+      </w:pPr>
+      <w:r>
+        <w:rPr>
+          <w:rFonts w:asciiTheme="majorHAnsi" w:hAnsiTheme="majorHAnsi" w:cstheme="majorHAnsi"/>
+          <w:bCs/>
+          <w:lang w:val="en-US"/>
+        </w:rPr>
+        <w:t xml:space="preserve">        if (table[index</w:t>
+      </w:r>
+      <w:proofErr w:type="gramStart"/>
+      <w:r>
+        <w:rPr>
+          <w:rFonts w:asciiTheme="majorHAnsi" w:hAnsiTheme="majorHAnsi" w:cstheme="majorHAnsi"/>
+          <w:bCs/>
+          <w:lang w:val="en-US"/>
+        </w:rPr>
+        <w:t>] !</w:t>
+      </w:r>
+      <w:proofErr w:type="gramEnd"/>
+      <w:r>
+        <w:rPr>
+          <w:rFonts w:asciiTheme="majorHAnsi" w:hAnsiTheme="majorHAnsi" w:cstheme="majorHAnsi"/>
+          <w:bCs/>
+          <w:lang w:val="en-US"/>
+        </w:rPr>
+        <w:t>= null){</w:t>
+      </w:r>
+    </w:p>
+    <w:p>
+      <w:pPr>
+        <w:rPr>
+          <w:rFonts w:asciiTheme="majorHAnsi" w:hAnsiTheme="majorHAnsi" w:cstheme="majorHAnsi"/>
+          <w:bCs/>
+          <w:lang w:val="en-US"/>
+        </w:rPr>
+      </w:pPr>
+      <w:r>
+        <w:rPr>
+          <w:rFonts w:asciiTheme="majorHAnsi" w:hAnsiTheme="majorHAnsi" w:cstheme="majorHAnsi"/>
+          <w:bCs/>
+          <w:lang w:val="en-US"/>
+        </w:rPr>
+        <w:t xml:space="preserve">            Node&lt;K, V&gt; </w:t>
+      </w:r>
+      <w:proofErr w:type="spellStart"/>
+      <w:r>
+        <w:rPr>
+          <w:rFonts w:asciiTheme="majorHAnsi" w:hAnsiTheme="majorHAnsi" w:cstheme="majorHAnsi"/>
+          <w:bCs/>
+          <w:lang w:val="en-US"/>
+        </w:rPr>
+        <w:t>currentNode</w:t>
+      </w:r>
+      <w:proofErr w:type="spellEnd"/>
+      <w:r>
+        <w:rPr>
+          <w:rFonts w:asciiTheme="majorHAnsi" w:hAnsiTheme="majorHAnsi" w:cstheme="majorHAnsi"/>
+          <w:bCs/>
+          <w:lang w:val="en-US"/>
+        </w:rPr>
+        <w:t xml:space="preserve"> = table[index</w:t>
+      </w:r>
+      <w:proofErr w:type="gramStart"/>
+      <w:r>
+        <w:rPr>
+          <w:rFonts w:asciiTheme="majorHAnsi" w:hAnsiTheme="majorHAnsi" w:cstheme="majorHAnsi"/>
+          <w:bCs/>
+          <w:lang w:val="en-US"/>
+        </w:rPr>
+        <w:t>];</w:t>
+      </w:r>
+      <w:proofErr w:type="gramEnd"/>
+    </w:p>
+    <w:p>
+      <w:pPr>
+        <w:rPr>
+          <w:rFonts w:asciiTheme="majorHAnsi" w:hAnsiTheme="majorHAnsi" w:cstheme="majorHAnsi"/>
+          <w:bCs/>
+          <w:lang w:val="en-US"/>
+        </w:rPr>
+      </w:pPr>
+      <w:r>
+        <w:rPr>
+          <w:rFonts w:asciiTheme="majorHAnsi" w:hAnsiTheme="majorHAnsi" w:cstheme="majorHAnsi"/>
+          <w:bCs/>
+          <w:lang w:val="en-US"/>
+        </w:rPr>
+        <w:t xml:space="preserve">            while (</w:t>
+      </w:r>
+      <w:proofErr w:type="spellStart"/>
+      <w:proofErr w:type="gramStart"/>
+      <w:r>
+        <w:rPr>
+          <w:rFonts w:asciiTheme="majorHAnsi" w:hAnsiTheme="majorHAnsi" w:cstheme="majorHAnsi"/>
+          <w:bCs/>
+          <w:lang w:val="en-US"/>
+        </w:rPr>
+        <w:t>currentNode</w:t>
+      </w:r>
+      <w:proofErr w:type="spellEnd"/>
+      <w:r>
+        <w:rPr>
+          <w:rFonts w:asciiTheme="majorHAnsi" w:hAnsiTheme="majorHAnsi" w:cstheme="majorHAnsi"/>
+          <w:bCs/>
+          <w:lang w:val="en-US"/>
+        </w:rPr>
+        <w:t xml:space="preserve"> !</w:t>
+      </w:r>
+      <w:proofErr w:type="gramEnd"/>
+      <w:r>
+        <w:rPr>
+          <w:rFonts w:asciiTheme="majorHAnsi" w:hAnsiTheme="majorHAnsi" w:cstheme="majorHAnsi"/>
+          <w:bCs/>
+          <w:lang w:val="en-US"/>
+        </w:rPr>
+        <w:t>= null) {</w:t>
+      </w:r>
+    </w:p>
+    <w:p>
+      <w:pPr>
+        <w:rPr>
+          <w:rFonts w:asciiTheme="majorHAnsi" w:hAnsiTheme="majorHAnsi" w:cstheme="majorHAnsi"/>
+          <w:bCs/>
+          <w:lang w:val="en-US"/>
+        </w:rPr>
+      </w:pPr>
+      <w:r>
+        <w:rPr>
+          <w:rFonts w:asciiTheme="majorHAnsi" w:hAnsiTheme="majorHAnsi" w:cstheme="majorHAnsi"/>
+          <w:bCs/>
+          <w:lang w:val="en-US"/>
+        </w:rPr>
+        <w:t xml:space="preserve">                if (</w:t>
+      </w:r>
+      <w:proofErr w:type="spellStart"/>
+      <w:r>
+        <w:rPr>
+          <w:rFonts w:asciiTheme="majorHAnsi" w:hAnsiTheme="majorHAnsi" w:cstheme="majorHAnsi"/>
+          <w:bCs/>
+          <w:lang w:val="en-US"/>
+        </w:rPr>
+        <w:t>currentNode.getKey</w:t>
+      </w:r>
+      <w:proofErr w:type="spellEnd"/>
+      <w:r>
+        <w:rPr>
+          <w:rFonts w:asciiTheme="majorHAnsi" w:hAnsiTheme="majorHAnsi" w:cstheme="majorHAnsi"/>
+          <w:bCs/>
+          <w:lang w:val="en-US"/>
+        </w:rPr>
+        <w:t>(</w:t>
+      </w:r>
+      <w:proofErr w:type="gramStart"/>
+      <w:r>
+        <w:rPr>
+          <w:rFonts w:asciiTheme="majorHAnsi" w:hAnsiTheme="majorHAnsi" w:cstheme="majorHAnsi"/>
+          <w:bCs/>
+          <w:lang w:val="en-US"/>
+        </w:rPr>
+        <w:t>).equals</w:t>
+      </w:r>
+      <w:proofErr w:type="gramEnd"/>
+      <w:r>
+        <w:rPr>
+          <w:rFonts w:asciiTheme="majorHAnsi" w:hAnsiTheme="majorHAnsi" w:cstheme="majorHAnsi"/>
+          <w:bCs/>
+          <w:lang w:val="en-US"/>
+        </w:rPr>
+        <w:t>(key)) {</w:t>
+      </w:r>
+    </w:p>
+    <w:p>
+      <w:pPr>
+        <w:rPr>
+          <w:rFonts w:asciiTheme="majorHAnsi" w:hAnsiTheme="majorHAnsi" w:cstheme="majorHAnsi"/>
+          <w:bCs/>
+          <w:lang w:val="en-US"/>
+        </w:rPr>
+      </w:pPr>
+      <w:r>
+        <w:rPr>
+          <w:rFonts w:asciiTheme="majorHAnsi" w:hAnsiTheme="majorHAnsi" w:cstheme="majorHAnsi"/>
+          <w:bCs/>
+          <w:lang w:val="en-US"/>
+        </w:rPr>
+        <w:t xml:space="preserve">                    return </w:t>
+      </w:r>
+      <w:proofErr w:type="spellStart"/>
+      <w:proofErr w:type="gramStart"/>
+      <w:r>
+        <w:rPr>
+          <w:rFonts w:asciiTheme="majorHAnsi" w:hAnsiTheme="majorHAnsi" w:cstheme="majorHAnsi"/>
+          <w:bCs/>
+          <w:lang w:val="en-US"/>
+        </w:rPr>
+        <w:t>currentNode</w:t>
+      </w:r>
+      <w:proofErr w:type="spellEnd"/>
+      <w:r>
+        <w:rPr>
+          <w:rFonts w:asciiTheme="majorHAnsi" w:hAnsiTheme="majorHAnsi" w:cstheme="majorHAnsi"/>
+          <w:bCs/>
+          <w:lang w:val="en-US"/>
+        </w:rPr>
+        <w:t>;</w:t>
+      </w:r>
+      <w:proofErr w:type="gramEnd"/>
+    </w:p>
+    <w:p>
+      <w:pPr>
+        <w:rPr>
+          <w:rFonts w:asciiTheme="majorHAnsi" w:hAnsiTheme="majorHAnsi" w:cstheme="majorHAnsi"/>
+          <w:bCs/>
+          <w:lang w:val="en-US"/>
+        </w:rPr>
+      </w:pPr>
+      <w:r>
+        <w:rPr>
+          <w:rFonts w:asciiTheme="majorHAnsi" w:hAnsiTheme="majorHAnsi" w:cstheme="majorHAnsi"/>
+          <w:bCs/>
+          <w:lang w:val="en-US"/>
+        </w:rPr>
+        <w:t xml:space="preserve">                }</w:t>
+      </w:r>
+    </w:p>
+    <w:p>
+      <w:pPr>
+        <w:rPr>
+          <w:rFonts w:asciiTheme="majorHAnsi" w:hAnsiTheme="majorHAnsi" w:cstheme="majorHAnsi"/>
+          <w:bCs/>
+          <w:lang w:val="en-US"/>
+        </w:rPr>
+      </w:pPr>
+      <w:r>
+        <w:rPr>
+          <w:rFonts w:asciiTheme="majorHAnsi" w:hAnsiTheme="majorHAnsi" w:cstheme="majorHAnsi"/>
+          <w:bCs/>
+          <w:lang w:val="en-US"/>
+        </w:rPr>
+        <w:t xml:space="preserve">                </w:t>
+      </w:r>
+      <w:proofErr w:type="spellStart"/>
+      <w:r>
+        <w:rPr>
+          <w:rFonts w:asciiTheme="majorHAnsi" w:hAnsiTheme="majorHAnsi" w:cstheme="majorHAnsi"/>
+          <w:bCs/>
+          <w:lang w:val="en-US"/>
+        </w:rPr>
+        <w:t>currentNode</w:t>
+      </w:r>
+      <w:proofErr w:type="spellEnd"/>
+      <w:r>
+        <w:rPr>
+          <w:rFonts w:asciiTheme="majorHAnsi" w:hAnsiTheme="majorHAnsi" w:cstheme="majorHAnsi"/>
+          <w:bCs/>
+          <w:lang w:val="en-US"/>
+        </w:rPr>
+        <w:t xml:space="preserve"> = </w:t>
+      </w:r>
+      <w:proofErr w:type="spellStart"/>
+      <w:r>
+        <w:rPr>
+          <w:rFonts w:asciiTheme="majorHAnsi" w:hAnsiTheme="majorHAnsi" w:cstheme="majorHAnsi"/>
+          <w:bCs/>
+          <w:lang w:val="en-US"/>
+        </w:rPr>
+        <w:t>currentNode.getNext</w:t>
+      </w:r>
+      <w:proofErr w:type="spellEnd"/>
+      <w:r>
+        <w:rPr>
+          <w:rFonts w:asciiTheme="majorHAnsi" w:hAnsiTheme="majorHAnsi" w:cstheme="majorHAnsi"/>
+          <w:bCs/>
+          <w:lang w:val="en-US"/>
+        </w:rPr>
+        <w:t>(</w:t>
+      </w:r>
+      <w:proofErr w:type="gramStart"/>
+      <w:r>
+        <w:rPr>
+          <w:rFonts w:asciiTheme="majorHAnsi" w:hAnsiTheme="majorHAnsi" w:cstheme="majorHAnsi"/>
+          <w:bCs/>
+          <w:lang w:val="en-US"/>
+        </w:rPr>
+        <w:t>);</w:t>
+      </w:r>
+      <w:proofErr w:type="gramEnd"/>
+    </w:p>
+    <w:p>
+      <w:pPr>
+        <w:rPr>
+          <w:rFonts w:asciiTheme="majorHAnsi" w:hAnsiTheme="majorHAnsi" w:cstheme="majorHAnsi"/>
+          <w:bCs/>
+          <w:lang w:val="en-US"/>
+        </w:rPr>
+      </w:pPr>
+      <w:r>
+        <w:rPr>
+          <w:rFonts w:asciiTheme="majorHAnsi" w:hAnsiTheme="majorHAnsi" w:cstheme="majorHAnsi"/>
+          <w:bCs/>
+          <w:lang w:val="en-US"/>
+        </w:rPr>
+        <w:t xml:space="preserve">            }</w:t>
+      </w:r>
+    </w:p>
+    <w:p>
+      <w:pPr>
+        <w:rPr>
+          <w:rFonts w:asciiTheme="majorHAnsi" w:hAnsiTheme="majorHAnsi" w:cstheme="majorHAnsi"/>
+          <w:bCs/>
+          <w:lang w:val="en-US"/>
+        </w:rPr>
+      </w:pPr>
+      <w:r>
+        <w:rPr>
+          <w:rFonts w:asciiTheme="majorHAnsi" w:hAnsiTheme="majorHAnsi" w:cstheme="majorHAnsi"/>
+          <w:bCs/>
+          <w:lang w:val="en-US"/>
+        </w:rPr>
+        <w:t xml:space="preserve">        }</w:t>
+      </w:r>
+    </w:p>
+    <w:p>
+      <w:pPr>
+        <w:rPr>
+          <w:rFonts w:asciiTheme="majorHAnsi" w:hAnsiTheme="majorHAnsi" w:cstheme="majorHAnsi"/>
+          <w:bCs/>
+          <w:lang w:val="en-US"/>
+        </w:rPr>
+      </w:pPr>
+      <w:r>
+        <w:rPr>
+          <w:rFonts w:asciiTheme="majorHAnsi" w:hAnsiTheme="majorHAnsi" w:cstheme="majorHAnsi"/>
+          <w:bCs/>
+          <w:lang w:val="en-US"/>
+        </w:rPr>
+        <w:t xml:space="preserve">        return </w:t>
+      </w:r>
+      <w:proofErr w:type="gramStart"/>
+      <w:r>
+        <w:rPr>
+          <w:rFonts w:asciiTheme="majorHAnsi" w:hAnsiTheme="majorHAnsi" w:cstheme="majorHAnsi"/>
+          <w:bCs/>
+          <w:lang w:val="en-US"/>
+        </w:rPr>
+        <w:t>null;</w:t>
+      </w:r>
+      <w:proofErr w:type="gramEnd"/>
+    </w:p>
+    <w:p>
+      <w:pPr>
+        <w:rPr>
+          <w:rFonts w:asciiTheme="majorHAnsi" w:hAnsiTheme="majorHAnsi" w:cstheme="majorHAnsi"/>
+          <w:b/>
+          <w:lang w:val="en-US"/>
+        </w:rPr>
+      </w:pPr>
+      <w:r>
+        <w:rPr>
+          <w:rFonts w:asciiTheme="majorHAnsi" w:hAnsiTheme="majorHAnsi" w:cstheme="majorHAnsi"/>
+          <w:b/>
+          <w:lang w:val="en-US"/>
+        </w:rPr>
+        <w:t xml:space="preserve">    }</w:t>
+      </w:r>
+    </w:p>
+    <w:p>
+      <w:pPr>
+        <w:rPr>
+          <w:rFonts w:asciiTheme="majorHAnsi" w:hAnsiTheme="majorHAnsi" w:cstheme="majorHAnsi"/>
+          <w:b/>
+          <w:lang w:val="en-US"/>
+        </w:rPr>
+      </w:pPr>
+    </w:p>
+    <w:p>
+      <w:pPr>
+        <w:rPr>
+          <w:rFonts w:asciiTheme="majorHAnsi" w:hAnsiTheme="majorHAnsi" w:cstheme="majorHAnsi"/>
+          <w:b/>
+          <w:lang w:val="en-US"/>
+        </w:rPr>
+      </w:pPr>
+    </w:p>
+    <w:p>
+      <w:pPr>
+        <w:rPr>
+          <w:rFonts w:asciiTheme="majorHAnsi" w:hAnsiTheme="majorHAnsi" w:cstheme="majorHAnsi"/>
+          <w:b/>
+          <w:lang w:val="en-US"/>
+        </w:rPr>
+      </w:pPr>
+    </w:p>
+    <w:tbl>
+      <w:tblPr>
+        <w:tblStyle w:val="a"/>
+        <w:tblW w:w="9029" w:type="dxa"/>
+        <w:tblInd w:w="0" w:type="dxa"/>
+        <w:tblBorders>
+          <w:top w:val="single" w:sz="8" w:space="0" w:color="000000"/>
+          <w:left w:val="single" w:sz="8" w:space="0" w:color="000000"/>
+          <w:bottom w:val="single" w:sz="8" w:space="0" w:color="000000"/>
+          <w:right w:val="single" w:sz="8" w:space="0" w:color="000000"/>
+          <w:insideH w:val="single" w:sz="8" w:space="0" w:color="000000"/>
+          <w:insideV w:val="single" w:sz="8" w:space="0" w:color="000000"/>
+        </w:tblBorders>
+        <w:tblLayout w:type="fixed"/>
+        <w:tblLook w:val="0600" w:firstRow="0" w:lastRow="0" w:firstColumn="0" w:lastColumn="0" w:noHBand="1" w:noVBand="1"/>
+      </w:tblPr>
+      <w:tblGrid>
+        <w:gridCol w:w="2258"/>
+        <w:gridCol w:w="2257"/>
+        <w:gridCol w:w="2257"/>
+        <w:gridCol w:w="2257"/>
+      </w:tblGrid>
+      <w:tr>
+        <w:tc>
+          <w:tcPr>
+            <w:tcW w:w="2258" w:type="dxa"/>
+            <w:shd w:val="clear" w:color="auto" w:fill="auto"/>
+            <w:tcMar>
+              <w:top w:w="100" w:type="dxa"/>
+              <w:left w:w="100" w:type="dxa"/>
+              <w:bottom w:w="100" w:type="dxa"/>
+              <w:right w:w="100" w:type="dxa"/>
+            </w:tcMar>
+          </w:tcPr>
+          <w:p>
+            <w:pPr>
+              <w:widowControl w:val="0"/>
+              <w:pBdr>
+                <w:top w:val="nil"/>
+                <w:left w:val="nil"/>
+                <w:bottom w:val="nil"/>
+                <w:right w:val="nil"/>
+                <w:between w:val="nil"/>
+              </w:pBdr>
+              <w:spacing w:line="240" w:lineRule="auto"/>
+              <w:jc w:val="center"/>
+              <w:rPr>
+                <w:rFonts w:asciiTheme="majorHAnsi" w:hAnsiTheme="majorHAnsi" w:cstheme="majorHAnsi"/>
+                <w:b/>
+              </w:rPr>
+            </w:pPr>
+            <w:proofErr w:type="spellStart"/>
+            <w:r>
+              <w:rPr>
+                <w:rFonts w:asciiTheme="majorHAnsi" w:hAnsiTheme="majorHAnsi" w:cstheme="majorHAnsi"/>
+                <w:b/>
+              </w:rPr>
+              <w:t>Type</w:t>
+            </w:r>
+            <w:proofErr w:type="spellEnd"/>
+          </w:p>
+        </w:tc>
+        <w:tc>
+          <w:tcPr>
+            <w:tcW w:w="2257" w:type="dxa"/>
+            <w:shd w:val="clear" w:color="auto" w:fill="auto"/>
+            <w:tcMar>
+              <w:top w:w="100" w:type="dxa"/>
+              <w:left w:w="100" w:type="dxa"/>
+              <w:bottom w:w="100" w:type="dxa"/>
+              <w:right w:w="100" w:type="dxa"/>
+            </w:tcMar>
+          </w:tcPr>
+          <w:p>
+            <w:pPr>
+              <w:widowControl w:val="0"/>
+              <w:pBdr>
+                <w:top w:val="nil"/>
+                <w:left w:val="nil"/>
+                <w:bottom w:val="nil"/>
+                <w:right w:val="nil"/>
+                <w:between w:val="nil"/>
+              </w:pBdr>
+              <w:spacing w:line="240" w:lineRule="auto"/>
+              <w:jc w:val="center"/>
+              <w:rPr>
+                <w:rFonts w:asciiTheme="majorHAnsi" w:hAnsiTheme="majorHAnsi" w:cstheme="majorHAnsi"/>
+                <w:b/>
+              </w:rPr>
+            </w:pPr>
+            <w:r>
+              <w:rPr>
+                <w:rFonts w:asciiTheme="majorHAnsi" w:hAnsiTheme="majorHAnsi" w:cstheme="majorHAnsi"/>
+                <w:b/>
+              </w:rPr>
+              <w:t>Variable</w:t>
+            </w:r>
+          </w:p>
+        </w:tc>
+        <w:tc>
+          <w:tcPr>
+            <w:tcW w:w="2257" w:type="dxa"/>
+            <w:shd w:val="clear" w:color="auto" w:fill="auto"/>
+            <w:tcMar>
+              <w:top w:w="100" w:type="dxa"/>
+              <w:left w:w="100" w:type="dxa"/>
+              <w:bottom w:w="100" w:type="dxa"/>
+              <w:right w:w="100" w:type="dxa"/>
+            </w:tcMar>
+          </w:tcPr>
+          <w:p>
+            <w:pPr>
+              <w:widowControl w:val="0"/>
+              <w:pBdr>
+                <w:top w:val="nil"/>
+                <w:left w:val="nil"/>
+                <w:bottom w:val="nil"/>
+                <w:right w:val="nil"/>
+                <w:between w:val="nil"/>
+              </w:pBdr>
+              <w:spacing w:line="240" w:lineRule="auto"/>
+              <w:jc w:val="center"/>
+              <w:rPr>
+                <w:rFonts w:asciiTheme="majorHAnsi" w:hAnsiTheme="majorHAnsi" w:cstheme="majorHAnsi"/>
+                <w:b/>
+              </w:rPr>
+            </w:pPr>
+            <w:proofErr w:type="spellStart"/>
+            <w:r>
+              <w:rPr>
+                <w:rFonts w:asciiTheme="majorHAnsi" w:hAnsiTheme="majorHAnsi" w:cstheme="majorHAnsi"/>
+                <w:b/>
+              </w:rPr>
+              <w:t>Size</w:t>
+            </w:r>
+            <w:proofErr w:type="spellEnd"/>
+            <w:r>
+              <w:rPr>
+                <w:rFonts w:asciiTheme="majorHAnsi" w:hAnsiTheme="majorHAnsi" w:cstheme="majorHAnsi"/>
+                <w:b/>
+              </w:rPr>
+              <w:t xml:space="preserve"> </w:t>
+            </w:r>
+            <w:proofErr w:type="spellStart"/>
+            <w:r>
+              <w:rPr>
+                <w:rFonts w:asciiTheme="majorHAnsi" w:hAnsiTheme="majorHAnsi" w:cstheme="majorHAnsi"/>
+                <w:b/>
+              </w:rPr>
+              <w:t>of</w:t>
+            </w:r>
+            <w:proofErr w:type="spellEnd"/>
+            <w:r>
+              <w:rPr>
+                <w:rFonts w:asciiTheme="majorHAnsi" w:hAnsiTheme="majorHAnsi" w:cstheme="majorHAnsi"/>
+                <w:b/>
+              </w:rPr>
+              <w:t xml:space="preserve"> 1 </w:t>
+            </w:r>
+            <w:proofErr w:type="spellStart"/>
+            <w:r>
+              <w:rPr>
+                <w:rFonts w:asciiTheme="majorHAnsi" w:hAnsiTheme="majorHAnsi" w:cstheme="majorHAnsi"/>
+                <w:b/>
+              </w:rPr>
+              <w:t>atomic</w:t>
+            </w:r>
+            <w:proofErr w:type="spellEnd"/>
+            <w:r>
+              <w:rPr>
+                <w:rFonts w:asciiTheme="majorHAnsi" w:hAnsiTheme="majorHAnsi" w:cstheme="majorHAnsi"/>
+                <w:b/>
+              </w:rPr>
+              <w:t xml:space="preserve"> </w:t>
+            </w:r>
+          </w:p>
+        </w:tc>
+        <w:tc>
+          <w:tcPr>
+            <w:tcW w:w="2257" w:type="dxa"/>
+            <w:shd w:val="clear" w:color="auto" w:fill="auto"/>
+            <w:tcMar>
+              <w:top w:w="100" w:type="dxa"/>
+              <w:left w:w="100" w:type="dxa"/>
+              <w:bottom w:w="100" w:type="dxa"/>
+              <w:right w:w="100" w:type="dxa"/>
+            </w:tcMar>
+          </w:tcPr>
+          <w:p>
+            <w:pPr>
+              <w:widowControl w:val="0"/>
+              <w:pBdr>
+                <w:top w:val="nil"/>
+                <w:left w:val="nil"/>
+                <w:bottom w:val="nil"/>
+                <w:right w:val="nil"/>
+                <w:between w:val="nil"/>
+              </w:pBdr>
+              <w:spacing w:line="240" w:lineRule="auto"/>
+              <w:jc w:val="center"/>
+              <w:rPr>
+                <w:rFonts w:asciiTheme="majorHAnsi" w:hAnsiTheme="majorHAnsi" w:cstheme="majorHAnsi"/>
+                <w:b/>
+              </w:rPr>
+            </w:pPr>
+            <w:proofErr w:type="spellStart"/>
+            <w:r>
+              <w:rPr>
+                <w:rFonts w:asciiTheme="majorHAnsi" w:hAnsiTheme="majorHAnsi" w:cstheme="majorHAnsi"/>
+                <w:b/>
+              </w:rPr>
+              <w:t>Quantity</w:t>
+            </w:r>
+            <w:proofErr w:type="spellEnd"/>
+            <w:r>
+              <w:rPr>
+                <w:rFonts w:asciiTheme="majorHAnsi" w:hAnsiTheme="majorHAnsi" w:cstheme="majorHAnsi"/>
+                <w:b/>
+              </w:rPr>
+              <w:t xml:space="preserve"> </w:t>
+            </w:r>
+            <w:proofErr w:type="spellStart"/>
+            <w:r>
+              <w:rPr>
+                <w:rFonts w:asciiTheme="majorHAnsi" w:hAnsiTheme="majorHAnsi" w:cstheme="majorHAnsi"/>
+                <w:b/>
+              </w:rPr>
+              <w:t>of</w:t>
+            </w:r>
+            <w:proofErr w:type="spellEnd"/>
+            <w:r>
+              <w:rPr>
+                <w:rFonts w:asciiTheme="majorHAnsi" w:hAnsiTheme="majorHAnsi" w:cstheme="majorHAnsi"/>
+                <w:b/>
+              </w:rPr>
+              <w:t xml:space="preserve"> </w:t>
+            </w:r>
+            <w:proofErr w:type="spellStart"/>
+            <w:r>
+              <w:rPr>
+                <w:rFonts w:asciiTheme="majorHAnsi" w:hAnsiTheme="majorHAnsi" w:cstheme="majorHAnsi"/>
+                <w:b/>
+              </w:rPr>
+              <w:t>atomic</w:t>
+            </w:r>
+            <w:proofErr w:type="spellEnd"/>
+            <w:r>
+              <w:rPr>
+                <w:rFonts w:asciiTheme="majorHAnsi" w:hAnsiTheme="majorHAnsi" w:cstheme="majorHAnsi"/>
+                <w:b/>
+              </w:rPr>
+              <w:t xml:space="preserve"> </w:t>
+            </w:r>
+          </w:p>
+        </w:tc>
+      </w:tr>
+      <w:tr>
+        <w:tc>
+          <w:tcPr>
+            <w:tcW w:w="2258" w:type="dxa"/>
+            <w:shd w:val="clear" w:color="auto" w:fill="auto"/>
+            <w:tcMar>
+              <w:top w:w="100" w:type="dxa"/>
+              <w:left w:w="100" w:type="dxa"/>
+              <w:bottom w:w="100" w:type="dxa"/>
+              <w:right w:w="100" w:type="dxa"/>
+            </w:tcMar>
+          </w:tcPr>
+          <w:p>
+            <w:pPr>
+              <w:widowControl w:val="0"/>
+              <w:pBdr>
+                <w:top w:val="nil"/>
+                <w:left w:val="nil"/>
+                <w:bottom w:val="nil"/>
+                <w:right w:val="nil"/>
+                <w:between w:val="nil"/>
+              </w:pBdr>
+              <w:spacing w:line="240" w:lineRule="auto"/>
+              <w:rPr>
+                <w:rFonts w:asciiTheme="majorHAnsi" w:hAnsiTheme="majorHAnsi" w:cstheme="majorHAnsi"/>
+                <w:bCs/>
+              </w:rPr>
+            </w:pPr>
+            <w:r>
+              <w:rPr>
+                <w:rFonts w:asciiTheme="majorHAnsi" w:hAnsiTheme="majorHAnsi" w:cstheme="majorHAnsi"/>
+                <w:bCs/>
+              </w:rPr>
+              <w:t>I</w:t>
+            </w:r>
+            <w:r>
+              <w:rPr>
+                <w:rFonts w:asciiTheme="majorHAnsi" w:hAnsiTheme="majorHAnsi" w:cstheme="majorHAnsi"/>
+                <w:bCs/>
+              </w:rPr>
+              <w:t>nput</w:t>
+            </w:r>
+          </w:p>
+        </w:tc>
+        <w:tc>
+          <w:tcPr>
+            <w:tcW w:w="2257" w:type="dxa"/>
+            <w:shd w:val="clear" w:color="auto" w:fill="auto"/>
+            <w:tcMar>
+              <w:top w:w="100" w:type="dxa"/>
+              <w:left w:w="100" w:type="dxa"/>
+              <w:bottom w:w="100" w:type="dxa"/>
+              <w:right w:w="100" w:type="dxa"/>
+            </w:tcMar>
+          </w:tcPr>
+          <w:p>
+            <w:pPr>
+              <w:widowControl w:val="0"/>
+              <w:pBdr>
+                <w:top w:val="nil"/>
+                <w:left w:val="nil"/>
+                <w:bottom w:val="nil"/>
+                <w:right w:val="nil"/>
+                <w:between w:val="nil"/>
+              </w:pBdr>
+              <w:spacing w:line="240" w:lineRule="auto"/>
+              <w:rPr>
+                <w:rFonts w:asciiTheme="majorHAnsi" w:hAnsiTheme="majorHAnsi" w:cstheme="majorHAnsi"/>
+                <w:bCs/>
+              </w:rPr>
+            </w:pPr>
+            <w:proofErr w:type="spellStart"/>
+            <w:r>
+              <w:rPr>
+                <w:rFonts w:asciiTheme="majorHAnsi" w:hAnsiTheme="majorHAnsi" w:cstheme="majorHAnsi"/>
+                <w:bCs/>
+              </w:rPr>
+              <w:t>key</w:t>
+            </w:r>
+            <w:proofErr w:type="spellEnd"/>
+          </w:p>
+        </w:tc>
+        <w:tc>
+          <w:tcPr>
+            <w:tcW w:w="2257" w:type="dxa"/>
+            <w:shd w:val="clear" w:color="auto" w:fill="auto"/>
+            <w:tcMar>
+              <w:top w:w="100" w:type="dxa"/>
+              <w:left w:w="100" w:type="dxa"/>
+              <w:bottom w:w="100" w:type="dxa"/>
+              <w:right w:w="100" w:type="dxa"/>
+            </w:tcMar>
+          </w:tcPr>
+          <w:p>
+            <w:pPr>
+              <w:widowControl w:val="0"/>
+              <w:pBdr>
+                <w:top w:val="nil"/>
+                <w:left w:val="nil"/>
+                <w:bottom w:val="nil"/>
+                <w:right w:val="nil"/>
+                <w:between w:val="nil"/>
+              </w:pBdr>
+              <w:spacing w:line="240" w:lineRule="auto"/>
+              <w:rPr>
+                <w:rFonts w:asciiTheme="majorHAnsi" w:hAnsiTheme="majorHAnsi" w:cstheme="majorHAnsi"/>
+                <w:bCs/>
+              </w:rPr>
+            </w:pPr>
+            <w:r>
+              <w:rPr>
+                <w:rFonts w:asciiTheme="majorHAnsi" w:hAnsiTheme="majorHAnsi" w:cstheme="majorHAnsi"/>
+                <w:bCs/>
+              </w:rPr>
+              <w:t>64 bits</w:t>
+            </w:r>
+          </w:p>
+        </w:tc>
+        <w:tc>
+          <w:tcPr>
+            <w:tcW w:w="2257" w:type="dxa"/>
+            <w:shd w:val="clear" w:color="auto" w:fill="auto"/>
+            <w:tcMar>
+              <w:top w:w="100" w:type="dxa"/>
+              <w:left w:w="100" w:type="dxa"/>
+              <w:bottom w:w="100" w:type="dxa"/>
+              <w:right w:w="100" w:type="dxa"/>
+            </w:tcMar>
+          </w:tcPr>
+          <w:p>
+            <w:pPr>
+              <w:widowControl w:val="0"/>
+              <w:pBdr>
+                <w:top w:val="nil"/>
+                <w:left w:val="nil"/>
+                <w:bottom w:val="nil"/>
+                <w:right w:val="nil"/>
+                <w:between w:val="nil"/>
+              </w:pBdr>
+              <w:spacing w:line="240" w:lineRule="auto"/>
+              <w:rPr>
+                <w:rFonts w:asciiTheme="majorHAnsi" w:hAnsiTheme="majorHAnsi" w:cstheme="majorHAnsi"/>
+                <w:bCs/>
+              </w:rPr>
+            </w:pPr>
+            <w:r>
+              <w:rPr>
+                <w:rFonts w:asciiTheme="majorHAnsi" w:hAnsiTheme="majorHAnsi" w:cstheme="majorHAnsi"/>
+                <w:bCs/>
+              </w:rPr>
+              <w:t>1</w:t>
+            </w:r>
+          </w:p>
+        </w:tc>
+      </w:tr>
+      <w:tr>
+        <w:trPr>
+          <w:trHeight w:val="135"/>
+        </w:trPr>
+        <w:tc>
+          <w:tcPr>
+            <w:tcW w:w="2258" w:type="dxa"/>
+            <w:vMerge w:val="restart"/>
+            <w:shd w:val="clear" w:color="auto" w:fill="auto"/>
+            <w:tcMar>
+              <w:top w:w="100" w:type="dxa"/>
+              <w:left w:w="100" w:type="dxa"/>
+              <w:bottom w:w="100" w:type="dxa"/>
+              <w:right w:w="100" w:type="dxa"/>
+            </w:tcMar>
+          </w:tcPr>
+          <w:p>
+            <w:pPr>
+              <w:widowControl w:val="0"/>
+              <w:pBdr>
+                <w:top w:val="nil"/>
+                <w:left w:val="nil"/>
+                <w:bottom w:val="nil"/>
+                <w:right w:val="nil"/>
+                <w:between w:val="nil"/>
+              </w:pBdr>
+              <w:spacing w:line="240" w:lineRule="auto"/>
+              <w:rPr>
+                <w:rFonts w:asciiTheme="majorHAnsi" w:hAnsiTheme="majorHAnsi" w:cstheme="majorHAnsi"/>
+                <w:bCs/>
+              </w:rPr>
+            </w:pPr>
+            <w:proofErr w:type="spellStart"/>
+            <w:r>
+              <w:rPr>
+                <w:rFonts w:asciiTheme="majorHAnsi" w:hAnsiTheme="majorHAnsi" w:cstheme="majorHAnsi"/>
+                <w:bCs/>
+              </w:rPr>
+              <w:t>Auxiliary</w:t>
+            </w:r>
+            <w:proofErr w:type="spellEnd"/>
+          </w:p>
+        </w:tc>
+        <w:tc>
+          <w:tcPr>
+            <w:tcW w:w="2257" w:type="dxa"/>
+            <w:shd w:val="clear" w:color="auto" w:fill="auto"/>
+            <w:tcMar>
+              <w:top w:w="100" w:type="dxa"/>
+              <w:left w:w="100" w:type="dxa"/>
+              <w:bottom w:w="100" w:type="dxa"/>
+              <w:right w:w="100" w:type="dxa"/>
+            </w:tcMar>
+          </w:tcPr>
+          <w:p>
+            <w:pPr>
+              <w:widowControl w:val="0"/>
+              <w:pBdr>
+                <w:top w:val="nil"/>
+                <w:left w:val="nil"/>
+                <w:bottom w:val="nil"/>
+                <w:right w:val="nil"/>
+                <w:between w:val="nil"/>
+              </w:pBdr>
+              <w:spacing w:line="240" w:lineRule="auto"/>
+              <w:rPr>
+                <w:rFonts w:asciiTheme="majorHAnsi" w:hAnsiTheme="majorHAnsi" w:cstheme="majorHAnsi"/>
+                <w:bCs/>
+              </w:rPr>
+            </w:pPr>
+            <w:proofErr w:type="spellStart"/>
+            <w:r>
+              <w:rPr>
+                <w:rFonts w:asciiTheme="majorHAnsi" w:hAnsiTheme="majorHAnsi" w:cstheme="majorHAnsi"/>
+                <w:bCs/>
+              </w:rPr>
+              <w:t>Index</w:t>
+            </w:r>
+            <w:proofErr w:type="spellEnd"/>
+          </w:p>
+        </w:tc>
+        <w:tc>
+          <w:tcPr>
+            <w:tcW w:w="2257" w:type="dxa"/>
+            <w:shd w:val="clear" w:color="auto" w:fill="auto"/>
+            <w:tcMar>
+              <w:top w:w="100" w:type="dxa"/>
+              <w:left w:w="100" w:type="dxa"/>
+              <w:bottom w:w="100" w:type="dxa"/>
+              <w:right w:w="100" w:type="dxa"/>
+            </w:tcMar>
+          </w:tcPr>
+          <w:p>
+            <w:pPr>
+              <w:widowControl w:val="0"/>
+              <w:pBdr>
+                <w:top w:val="nil"/>
+                <w:left w:val="nil"/>
+                <w:bottom w:val="nil"/>
+                <w:right w:val="nil"/>
+                <w:between w:val="nil"/>
+              </w:pBdr>
+              <w:spacing w:line="240" w:lineRule="auto"/>
+              <w:rPr>
+                <w:rFonts w:asciiTheme="majorHAnsi" w:hAnsiTheme="majorHAnsi" w:cstheme="majorHAnsi"/>
+                <w:bCs/>
+              </w:rPr>
+            </w:pPr>
+            <w:r>
+              <w:rPr>
+                <w:rFonts w:asciiTheme="majorHAnsi" w:hAnsiTheme="majorHAnsi" w:cstheme="majorHAnsi"/>
+                <w:bCs/>
+              </w:rPr>
+              <w:t>32</w:t>
+            </w:r>
+            <w:r>
+              <w:rPr>
+                <w:rFonts w:asciiTheme="majorHAnsi" w:hAnsiTheme="majorHAnsi" w:cstheme="majorHAnsi"/>
+                <w:bCs/>
+              </w:rPr>
+              <w:t xml:space="preserve"> bits</w:t>
+            </w:r>
+          </w:p>
+        </w:tc>
+        <w:tc>
+          <w:tcPr>
+            <w:tcW w:w="2257" w:type="dxa"/>
+            <w:shd w:val="clear" w:color="auto" w:fill="auto"/>
+            <w:tcMar>
+              <w:top w:w="100" w:type="dxa"/>
+              <w:left w:w="100" w:type="dxa"/>
+              <w:bottom w:w="100" w:type="dxa"/>
+              <w:right w:w="100" w:type="dxa"/>
+            </w:tcMar>
+          </w:tcPr>
+          <w:p>
+            <w:pPr>
+              <w:widowControl w:val="0"/>
+              <w:pBdr>
+                <w:top w:val="nil"/>
+                <w:left w:val="nil"/>
+                <w:bottom w:val="nil"/>
+                <w:right w:val="nil"/>
+                <w:between w:val="nil"/>
+              </w:pBdr>
+              <w:spacing w:line="240" w:lineRule="auto"/>
+              <w:rPr>
+                <w:rFonts w:asciiTheme="majorHAnsi" w:hAnsiTheme="majorHAnsi" w:cstheme="majorHAnsi"/>
+                <w:bCs/>
+              </w:rPr>
+            </w:pPr>
+            <w:r>
+              <w:rPr>
+                <w:rFonts w:asciiTheme="majorHAnsi" w:hAnsiTheme="majorHAnsi" w:cstheme="majorHAnsi"/>
+                <w:bCs/>
+              </w:rPr>
+              <w:t>1</w:t>
+            </w:r>
+          </w:p>
+        </w:tc>
+      </w:tr>
+      <w:tr>
+        <w:trPr>
+          <w:trHeight w:val="135"/>
+        </w:trPr>
+        <w:tc>
+          <w:tcPr>
+            <w:tcW w:w="2258" w:type="dxa"/>
+            <w:vMerge/>
+            <w:shd w:val="clear" w:color="auto" w:fill="auto"/>
+            <w:tcMar>
+              <w:top w:w="100" w:type="dxa"/>
+              <w:left w:w="100" w:type="dxa"/>
+              <w:bottom w:w="100" w:type="dxa"/>
+              <w:right w:w="100" w:type="dxa"/>
+            </w:tcMar>
+          </w:tcPr>
+          <w:p>
+            <w:pPr>
+              <w:widowControl w:val="0"/>
+              <w:pBdr>
+                <w:top w:val="nil"/>
+                <w:left w:val="nil"/>
+                <w:bottom w:val="nil"/>
+                <w:right w:val="nil"/>
+                <w:between w:val="nil"/>
+              </w:pBdr>
+              <w:spacing w:line="240" w:lineRule="auto"/>
+              <w:rPr>
+                <w:rFonts w:asciiTheme="majorHAnsi" w:hAnsiTheme="majorHAnsi" w:cstheme="majorHAnsi"/>
+                <w:bCs/>
+              </w:rPr>
+            </w:pPr>
+          </w:p>
+        </w:tc>
+        <w:tc>
+          <w:tcPr>
+            <w:tcW w:w="2257" w:type="dxa"/>
+            <w:shd w:val="clear" w:color="auto" w:fill="auto"/>
+            <w:tcMar>
+              <w:top w:w="100" w:type="dxa"/>
+              <w:left w:w="100" w:type="dxa"/>
+              <w:bottom w:w="100" w:type="dxa"/>
+              <w:right w:w="100" w:type="dxa"/>
+            </w:tcMar>
+          </w:tcPr>
+          <w:p>
+            <w:pPr>
+              <w:widowControl w:val="0"/>
+              <w:pBdr>
+                <w:top w:val="nil"/>
+                <w:left w:val="nil"/>
+                <w:bottom w:val="nil"/>
+                <w:right w:val="nil"/>
+                <w:between w:val="nil"/>
+              </w:pBdr>
+              <w:spacing w:line="240" w:lineRule="auto"/>
+              <w:rPr>
+                <w:rFonts w:asciiTheme="majorHAnsi" w:hAnsiTheme="majorHAnsi" w:cstheme="majorHAnsi"/>
+                <w:bCs/>
+              </w:rPr>
+            </w:pPr>
+            <w:proofErr w:type="spellStart"/>
+            <w:r>
+              <w:rPr>
+                <w:rFonts w:asciiTheme="majorHAnsi" w:hAnsiTheme="majorHAnsi" w:cstheme="majorHAnsi"/>
+                <w:bCs/>
+              </w:rPr>
+              <w:t>currentNode</w:t>
+            </w:r>
+            <w:proofErr w:type="spellEnd"/>
+          </w:p>
+        </w:tc>
+        <w:tc>
+          <w:tcPr>
+            <w:tcW w:w="2257" w:type="dxa"/>
+            <w:shd w:val="clear" w:color="auto" w:fill="auto"/>
+            <w:tcMar>
+              <w:top w:w="100" w:type="dxa"/>
+              <w:left w:w="100" w:type="dxa"/>
+              <w:bottom w:w="100" w:type="dxa"/>
+              <w:right w:w="100" w:type="dxa"/>
+            </w:tcMar>
+          </w:tcPr>
+          <w:p>
+            <w:pPr>
+              <w:widowControl w:val="0"/>
+              <w:pBdr>
+                <w:top w:val="nil"/>
+                <w:left w:val="nil"/>
+                <w:bottom w:val="nil"/>
+                <w:right w:val="nil"/>
+                <w:between w:val="nil"/>
+              </w:pBdr>
+              <w:spacing w:line="240" w:lineRule="auto"/>
+              <w:rPr>
+                <w:rFonts w:asciiTheme="majorHAnsi" w:hAnsiTheme="majorHAnsi" w:cstheme="majorHAnsi"/>
+                <w:bCs/>
+              </w:rPr>
+            </w:pPr>
+            <w:r>
+              <w:rPr>
+                <w:rFonts w:asciiTheme="majorHAnsi" w:hAnsiTheme="majorHAnsi" w:cstheme="majorHAnsi"/>
+                <w:bCs/>
+              </w:rPr>
+              <w:t>32 bits</w:t>
+            </w:r>
+          </w:p>
+        </w:tc>
+        <w:tc>
+          <w:tcPr>
+            <w:tcW w:w="2257" w:type="dxa"/>
+            <w:shd w:val="clear" w:color="auto" w:fill="auto"/>
+            <w:tcMar>
+              <w:top w:w="100" w:type="dxa"/>
+              <w:left w:w="100" w:type="dxa"/>
+              <w:bottom w:w="100" w:type="dxa"/>
+              <w:right w:w="100" w:type="dxa"/>
+            </w:tcMar>
+          </w:tcPr>
+          <w:p>
+            <w:pPr>
+              <w:widowControl w:val="0"/>
+              <w:pBdr>
+                <w:top w:val="nil"/>
+                <w:left w:val="nil"/>
+                <w:bottom w:val="nil"/>
+                <w:right w:val="nil"/>
+                <w:between w:val="nil"/>
+              </w:pBdr>
+              <w:spacing w:line="240" w:lineRule="auto"/>
+              <w:rPr>
+                <w:rFonts w:asciiTheme="majorHAnsi" w:hAnsiTheme="majorHAnsi" w:cstheme="majorHAnsi"/>
+                <w:bCs/>
+              </w:rPr>
+            </w:pPr>
+            <w:r>
+              <w:rPr>
+                <w:rFonts w:asciiTheme="majorHAnsi" w:hAnsiTheme="majorHAnsi" w:cstheme="majorHAnsi"/>
+                <w:bCs/>
+              </w:rPr>
+              <w:t>1</w:t>
+            </w:r>
+          </w:p>
+        </w:tc>
+      </w:tr>
+      <w:tr>
+        <w:tc>
+          <w:tcPr>
+            <w:tcW w:w="2258" w:type="dxa"/>
+            <w:shd w:val="clear" w:color="auto" w:fill="auto"/>
+            <w:tcMar>
+              <w:top w:w="100" w:type="dxa"/>
+              <w:left w:w="100" w:type="dxa"/>
+              <w:bottom w:w="100" w:type="dxa"/>
+              <w:right w:w="100" w:type="dxa"/>
+            </w:tcMar>
+          </w:tcPr>
+          <w:p>
+            <w:pPr>
+              <w:widowControl w:val="0"/>
+              <w:pBdr>
+                <w:top w:val="nil"/>
+                <w:left w:val="nil"/>
+                <w:bottom w:val="nil"/>
+                <w:right w:val="nil"/>
+                <w:between w:val="nil"/>
+              </w:pBdr>
+              <w:spacing w:line="240" w:lineRule="auto"/>
+              <w:rPr>
+                <w:rFonts w:asciiTheme="majorHAnsi" w:hAnsiTheme="majorHAnsi" w:cstheme="majorHAnsi"/>
+                <w:bCs/>
+              </w:rPr>
+            </w:pPr>
+            <w:r>
+              <w:rPr>
+                <w:rFonts w:asciiTheme="majorHAnsi" w:hAnsiTheme="majorHAnsi" w:cstheme="majorHAnsi"/>
+                <w:bCs/>
+              </w:rPr>
+              <w:t>Output</w:t>
+            </w:r>
+          </w:p>
+        </w:tc>
+        <w:tc>
+          <w:tcPr>
+            <w:tcW w:w="2257" w:type="dxa"/>
+            <w:shd w:val="clear" w:color="auto" w:fill="auto"/>
+            <w:tcMar>
+              <w:top w:w="100" w:type="dxa"/>
+              <w:left w:w="100" w:type="dxa"/>
+              <w:bottom w:w="100" w:type="dxa"/>
+              <w:right w:w="100" w:type="dxa"/>
+            </w:tcMar>
+          </w:tcPr>
+          <w:p>
+            <w:pPr>
+              <w:widowControl w:val="0"/>
+              <w:pBdr>
+                <w:top w:val="nil"/>
+                <w:left w:val="nil"/>
+                <w:bottom w:val="nil"/>
+                <w:right w:val="nil"/>
+                <w:between w:val="nil"/>
+              </w:pBdr>
+              <w:spacing w:line="240" w:lineRule="auto"/>
+              <w:rPr>
+                <w:rFonts w:asciiTheme="majorHAnsi" w:hAnsiTheme="majorHAnsi" w:cstheme="majorHAnsi"/>
+                <w:bCs/>
+              </w:rPr>
+            </w:pPr>
+            <w:proofErr w:type="spellStart"/>
+            <w:r>
+              <w:rPr>
+                <w:rFonts w:asciiTheme="majorHAnsi" w:hAnsiTheme="majorHAnsi" w:cstheme="majorHAnsi"/>
+                <w:bCs/>
+              </w:rPr>
+              <w:t>resultNode</w:t>
+            </w:r>
+            <w:proofErr w:type="spellEnd"/>
+          </w:p>
+        </w:tc>
+        <w:tc>
+          <w:tcPr>
+            <w:tcW w:w="2257" w:type="dxa"/>
+            <w:shd w:val="clear" w:color="auto" w:fill="auto"/>
+            <w:tcMar>
+              <w:top w:w="100" w:type="dxa"/>
+              <w:left w:w="100" w:type="dxa"/>
+              <w:bottom w:w="100" w:type="dxa"/>
+              <w:right w:w="100" w:type="dxa"/>
+            </w:tcMar>
+          </w:tcPr>
+          <w:p>
+            <w:pPr>
+              <w:widowControl w:val="0"/>
+              <w:pBdr>
+                <w:top w:val="nil"/>
+                <w:left w:val="nil"/>
+                <w:bottom w:val="nil"/>
+                <w:right w:val="nil"/>
+                <w:between w:val="nil"/>
+              </w:pBdr>
+              <w:spacing w:line="240" w:lineRule="auto"/>
+              <w:rPr>
+                <w:rFonts w:asciiTheme="majorHAnsi" w:hAnsiTheme="majorHAnsi" w:cstheme="majorHAnsi"/>
+                <w:bCs/>
+              </w:rPr>
+            </w:pPr>
+            <w:r>
+              <w:rPr>
+                <w:rFonts w:asciiTheme="majorHAnsi" w:hAnsiTheme="majorHAnsi" w:cstheme="majorHAnsi"/>
+                <w:bCs/>
+              </w:rPr>
+              <w:t>32 bits</w:t>
+            </w:r>
+          </w:p>
+        </w:tc>
+        <w:tc>
+          <w:tcPr>
+            <w:tcW w:w="2257" w:type="dxa"/>
+            <w:shd w:val="clear" w:color="auto" w:fill="auto"/>
+            <w:tcMar>
+              <w:top w:w="100" w:type="dxa"/>
+              <w:left w:w="100" w:type="dxa"/>
+              <w:bottom w:w="100" w:type="dxa"/>
+              <w:right w:w="100" w:type="dxa"/>
+            </w:tcMar>
+          </w:tcPr>
+          <w:p>
+            <w:pPr>
+              <w:widowControl w:val="0"/>
+              <w:pBdr>
+                <w:top w:val="nil"/>
+                <w:left w:val="nil"/>
+                <w:bottom w:val="nil"/>
+                <w:right w:val="nil"/>
+                <w:between w:val="nil"/>
+              </w:pBdr>
+              <w:spacing w:line="240" w:lineRule="auto"/>
+              <w:rPr>
+                <w:rFonts w:asciiTheme="majorHAnsi" w:hAnsiTheme="majorHAnsi" w:cstheme="majorHAnsi"/>
+                <w:bCs/>
+              </w:rPr>
+            </w:pPr>
+            <w:r>
+              <w:rPr>
+                <w:rFonts w:asciiTheme="majorHAnsi" w:hAnsiTheme="majorHAnsi" w:cstheme="majorHAnsi"/>
+                <w:bCs/>
+              </w:rPr>
+              <w:t>1</w:t>
+            </w:r>
+          </w:p>
+        </w:tc>
+      </w:tr>
+    </w:tbl>
+    <w:p>
+      <w:pPr>
+        <w:rPr>
+          <w:rFonts w:asciiTheme="majorHAnsi" w:hAnsiTheme="majorHAnsi" w:cstheme="majorHAnsi"/>
+          <w:b/>
+          <w:lang w:val="en-US"/>
+        </w:rPr>
+      </w:pPr>
+    </w:p>
+    <w:p>
+      <w:pPr>
+        <w:rPr>
+          <w:rFonts w:asciiTheme="majorHAnsi" w:hAnsiTheme="majorHAnsi" w:cstheme="majorHAnsi"/>
+          <w:b/>
+          <w:lang w:val="en-US"/>
+        </w:rPr>
+      </w:pPr>
+    </w:p>
+    <w:p>
+      <w:pPr>
+        <w:rPr>
+          <w:rFonts w:asciiTheme="majorHAnsi" w:hAnsiTheme="majorHAnsi" w:cstheme="majorHAnsi"/>
+          <w:b/>
+          <w:lang w:val="en-US"/>
+        </w:rPr>
+      </w:pPr>
+      <w:r>
+        <w:rPr>
+          <w:rFonts w:asciiTheme="majorHAnsi" w:hAnsiTheme="majorHAnsi" w:cstheme="majorHAnsi"/>
+          <w:b/>
+          <w:lang w:val="en-US"/>
+        </w:rPr>
+        <w:t xml:space="preserve">Total spatial complexity = </w:t>
+      </w:r>
+      <w:r>
+        <w:rPr>
+          <w:rFonts w:asciiTheme="majorHAnsi" w:hAnsiTheme="majorHAnsi" w:cstheme="majorHAnsi"/>
+          <w:bCs/>
+          <w:lang w:val="en-US"/>
+        </w:rPr>
+        <w:t xml:space="preserve">Input + Auxiliary + Output = </w:t>
+      </w:r>
+      <w:r>
+        <w:rPr>
+          <w:rFonts w:asciiTheme="majorHAnsi" w:hAnsiTheme="majorHAnsi" w:cstheme="majorHAnsi"/>
+          <w:bCs/>
+          <w:lang w:val="en-US"/>
+        </w:rPr>
+        <w:t>4</w:t>
+      </w:r>
+      <w:r>
+        <w:rPr>
+          <w:rFonts w:asciiTheme="majorHAnsi" w:hAnsiTheme="majorHAnsi" w:cstheme="majorHAnsi"/>
+          <w:bCs/>
+          <w:lang w:val="en-US"/>
+        </w:rPr>
+        <w:t xml:space="preserve"> = </w:t>
+      </w:r>
+      <w:proofErr w:type="gramStart"/>
+      <w:r>
+        <w:rPr>
+          <w:rFonts w:asciiTheme="majorHAnsi" w:hAnsiTheme="majorHAnsi" w:cstheme="majorHAnsi"/>
+          <w:bCs/>
+        </w:rPr>
+        <w:t>θ</w:t>
+      </w:r>
+      <w:r>
+        <w:rPr>
+          <w:rFonts w:asciiTheme="majorHAnsi" w:hAnsiTheme="majorHAnsi" w:cstheme="majorHAnsi"/>
+          <w:bCs/>
+          <w:lang w:val="en-US"/>
+        </w:rPr>
+        <w:t>(</w:t>
+      </w:r>
+      <w:proofErr w:type="gramEnd"/>
+      <w:r>
+        <w:rPr>
+          <w:rFonts w:asciiTheme="majorHAnsi" w:hAnsiTheme="majorHAnsi" w:cstheme="majorHAnsi"/>
+          <w:bCs/>
+          <w:lang w:val="en-US"/>
+        </w:rPr>
+        <w:t xml:space="preserve">1) </w:t>
+      </w:r>
+    </w:p>
+    <w:p>
+      <w:pPr>
+        <w:rPr>
+          <w:rFonts w:asciiTheme="majorHAnsi" w:hAnsiTheme="majorHAnsi" w:cstheme="majorHAnsi"/>
+          <w:b/>
+          <w:lang w:val="en-US"/>
+        </w:rPr>
+      </w:pPr>
+      <w:r>
+        <w:rPr>
+          <w:rFonts w:asciiTheme="majorHAnsi" w:hAnsiTheme="majorHAnsi" w:cstheme="majorHAnsi"/>
+          <w:b/>
+          <w:lang w:val="en-US"/>
+        </w:rPr>
+        <w:t xml:space="preserve">Auxiliary spatial complexity = </w:t>
+      </w:r>
+      <w:r>
+        <w:rPr>
+          <w:rFonts w:asciiTheme="majorHAnsi" w:hAnsiTheme="majorHAnsi" w:cstheme="majorHAnsi"/>
+          <w:bCs/>
+          <w:lang w:val="en-US"/>
+        </w:rPr>
+        <w:t>2</w:t>
+      </w:r>
+      <w:r>
+        <w:rPr>
+          <w:rFonts w:asciiTheme="majorHAnsi" w:hAnsiTheme="majorHAnsi" w:cstheme="majorHAnsi"/>
+          <w:bCs/>
+          <w:lang w:val="en-US"/>
+        </w:rPr>
+        <w:t xml:space="preserve"> = </w:t>
+      </w:r>
+      <w:proofErr w:type="gramStart"/>
+      <w:r>
+        <w:rPr>
+          <w:rFonts w:asciiTheme="majorHAnsi" w:hAnsiTheme="majorHAnsi" w:cstheme="majorHAnsi"/>
+          <w:bCs/>
+        </w:rPr>
+        <w:t>θ</w:t>
+      </w:r>
+      <w:r>
+        <w:rPr>
+          <w:rFonts w:asciiTheme="majorHAnsi" w:hAnsiTheme="majorHAnsi" w:cstheme="majorHAnsi"/>
+          <w:bCs/>
+          <w:lang w:val="en-US"/>
+        </w:rPr>
+        <w:t>(</w:t>
+      </w:r>
+      <w:proofErr w:type="gramEnd"/>
+      <w:r>
+        <w:rPr>
+          <w:rFonts w:asciiTheme="majorHAnsi" w:hAnsiTheme="majorHAnsi" w:cstheme="majorHAnsi"/>
+          <w:bCs/>
+          <w:lang w:val="en-US"/>
+        </w:rPr>
+        <w:t>1)</w:t>
+      </w:r>
+      <w:r>
+        <w:rPr>
+          <w:rFonts w:asciiTheme="majorHAnsi" w:hAnsiTheme="majorHAnsi" w:cstheme="majorHAnsi"/>
+          <w:b/>
+          <w:lang w:val="en-US"/>
+        </w:rPr>
+        <w:t xml:space="preserve"> </w:t>
+      </w:r>
+    </w:p>
+    <w:p>
+      <w:pPr>
+        <w:rPr>
+          <w:rFonts w:asciiTheme="majorHAnsi" w:hAnsiTheme="majorHAnsi" w:cstheme="majorHAnsi"/>
+          <w:b/>
+          <w:lang w:val="en-US"/>
+        </w:rPr>
+      </w:pPr>
+      <w:proofErr w:type="gramStart"/>
+      <w:r>
+        <w:rPr>
+          <w:rFonts w:asciiTheme="majorHAnsi" w:hAnsiTheme="majorHAnsi" w:cstheme="majorHAnsi"/>
+          <w:b/>
+          <w:lang w:val="en-US"/>
+        </w:rPr>
+        <w:lastRenderedPageBreak/>
+        <w:t>Auxiliary  +</w:t>
+      </w:r>
+      <w:proofErr w:type="gramEnd"/>
+      <w:r>
+        <w:rPr>
+          <w:rFonts w:asciiTheme="majorHAnsi" w:hAnsiTheme="majorHAnsi" w:cstheme="majorHAnsi"/>
+          <w:b/>
+          <w:lang w:val="en-US"/>
+        </w:rPr>
+        <w:t xml:space="preserve"> Output spatial complexity = </w:t>
+      </w:r>
+      <w:r>
+        <w:rPr>
+          <w:rFonts w:asciiTheme="majorHAnsi" w:hAnsiTheme="majorHAnsi" w:cstheme="majorHAnsi"/>
+          <w:bCs/>
+          <w:lang w:val="en-US"/>
+        </w:rPr>
+        <w:t xml:space="preserve">1 + 1 = </w:t>
+      </w:r>
+      <w:r>
+        <w:rPr>
+          <w:rFonts w:asciiTheme="majorHAnsi" w:hAnsiTheme="majorHAnsi" w:cstheme="majorHAnsi"/>
+          <w:bCs/>
+        </w:rPr>
+        <w:t>θ</w:t>
+      </w:r>
+      <w:r>
+        <w:rPr>
+          <w:rFonts w:asciiTheme="majorHAnsi" w:hAnsiTheme="majorHAnsi" w:cstheme="majorHAnsi"/>
+          <w:bCs/>
+          <w:lang w:val="en-US"/>
+        </w:rPr>
+        <w:t>(1)</w:t>
+      </w:r>
+      <w:r>
+        <w:rPr>
+          <w:rFonts w:asciiTheme="majorHAnsi" w:hAnsiTheme="majorHAnsi" w:cstheme="majorHAnsi"/>
+          <w:b/>
+          <w:lang w:val="en-US"/>
+        </w:rPr>
+        <w:t xml:space="preserve"> </w:t>
+      </w:r>
+    </w:p>
+    <w:p>
+      <w:pPr>
+        <w:rPr>
+          <w:rFonts w:asciiTheme="majorHAnsi" w:hAnsiTheme="majorHAnsi" w:cstheme="majorHAnsi"/>
+          <w:b/>
+          <w:lang w:val="en-US"/>
+        </w:rPr>
+      </w:pPr>
+    </w:p>
+    <w:p>
+      <w:pPr>
+        <w:rPr>
+          <w:rFonts w:asciiTheme="majorHAnsi" w:hAnsiTheme="majorHAnsi" w:cstheme="majorHAnsi"/>
+          <w:b/>
+          <w:lang w:val="en-US"/>
+        </w:rPr>
+      </w:pPr>
+    </w:p>
+    <w:p>
+      <w:pPr>
+        <w:rPr>
+          <w:rFonts w:asciiTheme="majorHAnsi" w:hAnsiTheme="majorHAnsi" w:cstheme="majorHAnsi"/>
+          <w:b/>
+          <w:lang w:val="en-US"/>
+        </w:rPr>
+      </w:pPr>
+    </w:p>
+    <w:p>
+      <w:pPr>
+        <w:rPr>
+          <w:rFonts w:asciiTheme="majorHAnsi" w:hAnsiTheme="majorHAnsi" w:cstheme="majorHAnsi"/>
+          <w:b/>
+          <w:lang w:val="en-US"/>
+        </w:rPr>
+      </w:pPr>
+    </w:p>
+    <w:p>
+      <w:pPr>
+        <w:rPr>
+          <w:rFonts w:asciiTheme="majorHAnsi" w:hAnsiTheme="majorHAnsi" w:cstheme="majorHAnsi"/>
+          <w:b/>
+          <w:lang w:val="en-US"/>
+        </w:rPr>
+      </w:pPr>
+    </w:p>
+    <w:p>
+      <w:pPr>
+        <w:rPr>
+          <w:rFonts w:asciiTheme="majorHAnsi" w:hAnsiTheme="majorHAnsi" w:cstheme="majorHAnsi"/>
+          <w:b/>
+          <w:lang w:val="en-US"/>
+        </w:rPr>
+      </w:pPr>
+    </w:p>
+    <w:p>
+      <w:pPr>
+        <w:rPr>
+          <w:rFonts w:asciiTheme="majorHAnsi" w:hAnsiTheme="majorHAnsi" w:cstheme="majorHAnsi"/>
+          <w:b/>
+          <w:lang w:val="en-US"/>
+        </w:rPr>
+      </w:pPr>
+    </w:p>
+    <w:p>
+      <w:pPr>
+        <w:rPr>
+          <w:rFonts w:asciiTheme="majorHAnsi" w:hAnsiTheme="majorHAnsi" w:cstheme="majorHAnsi"/>
+          <w:b/>
+          <w:lang w:val="en-US"/>
+        </w:rPr>
+      </w:pPr>
+      <w:r>
+        <w:rPr>
+          <w:rFonts w:asciiTheme="majorHAnsi" w:hAnsiTheme="majorHAnsi" w:cstheme="majorHAnsi"/>
+          <w:b/>
+          <w:lang w:val="en-US"/>
+        </w:rPr>
+        <w:t xml:space="preserve">2) </w:t>
+      </w:r>
+      <w:r>
+        <w:rPr>
+          <w:rFonts w:asciiTheme="majorHAnsi" w:hAnsiTheme="majorHAnsi" w:cstheme="majorHAnsi"/>
+          <w:b/>
+          <w:lang w:val="en-US"/>
+        </w:rPr>
+        <w:t xml:space="preserve">public void </w:t>
+      </w:r>
+      <w:proofErr w:type="spellStart"/>
+      <w:proofErr w:type="gramStart"/>
+      <w:r>
+        <w:rPr>
+          <w:rFonts w:asciiTheme="majorHAnsi" w:hAnsiTheme="majorHAnsi" w:cstheme="majorHAnsi"/>
+          <w:b/>
+          <w:lang w:val="en-US"/>
+        </w:rPr>
+        <w:t>increaseKey</w:t>
+      </w:r>
+      <w:proofErr w:type="spellEnd"/>
+      <w:r>
+        <w:rPr>
+          <w:rFonts w:asciiTheme="majorHAnsi" w:hAnsiTheme="majorHAnsi" w:cstheme="majorHAnsi"/>
+          <w:b/>
+          <w:lang w:val="en-US"/>
+        </w:rPr>
+        <w:t>(</w:t>
+      </w:r>
+      <w:proofErr w:type="gramEnd"/>
+      <w:r>
+        <w:rPr>
+          <w:rFonts w:asciiTheme="majorHAnsi" w:hAnsiTheme="majorHAnsi" w:cstheme="majorHAnsi"/>
+          <w:b/>
+          <w:lang w:val="en-US"/>
+        </w:rPr>
+        <w:t xml:space="preserve">int </w:t>
+      </w:r>
+      <w:proofErr w:type="spellStart"/>
+      <w:r>
+        <w:rPr>
+          <w:rFonts w:asciiTheme="majorHAnsi" w:hAnsiTheme="majorHAnsi" w:cstheme="majorHAnsi"/>
+          <w:b/>
+          <w:lang w:val="en-US"/>
+        </w:rPr>
+        <w:t>i</w:t>
+      </w:r>
+      <w:proofErr w:type="spellEnd"/>
+      <w:r>
+        <w:rPr>
+          <w:rFonts w:asciiTheme="majorHAnsi" w:hAnsiTheme="majorHAnsi" w:cstheme="majorHAnsi"/>
+          <w:b/>
+          <w:lang w:val="en-US"/>
+        </w:rPr>
+        <w:t xml:space="preserve">, </w:t>
+      </w:r>
+      <w:proofErr w:type="spellStart"/>
+      <w:r>
+        <w:rPr>
+          <w:rFonts w:asciiTheme="majorHAnsi" w:hAnsiTheme="majorHAnsi" w:cstheme="majorHAnsi"/>
+          <w:b/>
+          <w:lang w:val="en-US"/>
+        </w:rPr>
+        <w:t>TaskReminder</w:t>
+      </w:r>
+      <w:proofErr w:type="spellEnd"/>
+      <w:r>
+        <w:rPr>
+          <w:rFonts w:asciiTheme="majorHAnsi" w:hAnsiTheme="majorHAnsi" w:cstheme="majorHAnsi"/>
+          <w:b/>
+          <w:lang w:val="en-US"/>
+        </w:rPr>
+        <w:t xml:space="preserve"> key) {</w:t>
+      </w:r>
+    </w:p>
+    <w:p>
+      <w:pPr>
+        <w:rPr>
+          <w:rFonts w:asciiTheme="majorHAnsi" w:hAnsiTheme="majorHAnsi" w:cstheme="majorHAnsi"/>
+          <w:bCs/>
+          <w:lang w:val="en-US"/>
+        </w:rPr>
+      </w:pPr>
+      <w:r>
+        <w:rPr>
+          <w:rFonts w:asciiTheme="majorHAnsi" w:hAnsiTheme="majorHAnsi" w:cstheme="majorHAnsi"/>
+          <w:b/>
+          <w:lang w:val="en-US"/>
+        </w:rPr>
+        <w:t xml:space="preserve">        </w:t>
+      </w:r>
+      <w:r>
+        <w:rPr>
+          <w:rFonts w:asciiTheme="majorHAnsi" w:hAnsiTheme="majorHAnsi" w:cstheme="majorHAnsi"/>
+          <w:bCs/>
+          <w:lang w:val="en-US"/>
+        </w:rPr>
+        <w:t>if (</w:t>
+      </w:r>
+      <w:proofErr w:type="spellStart"/>
+      <w:proofErr w:type="gramStart"/>
+      <w:r>
+        <w:rPr>
+          <w:rFonts w:asciiTheme="majorHAnsi" w:hAnsiTheme="majorHAnsi" w:cstheme="majorHAnsi"/>
+          <w:bCs/>
+          <w:lang w:val="en-US"/>
+        </w:rPr>
+        <w:t>key.getImportanceLevel</w:t>
+      </w:r>
+      <w:proofErr w:type="spellEnd"/>
+      <w:proofErr w:type="gramEnd"/>
+      <w:r>
+        <w:rPr>
+          <w:rFonts w:asciiTheme="majorHAnsi" w:hAnsiTheme="majorHAnsi" w:cstheme="majorHAnsi"/>
+          <w:bCs/>
+          <w:lang w:val="en-US"/>
+        </w:rPr>
+        <w:t>() &lt; heap[</w:t>
+      </w:r>
+      <w:proofErr w:type="spellStart"/>
+      <w:r>
+        <w:rPr>
+          <w:rFonts w:asciiTheme="majorHAnsi" w:hAnsiTheme="majorHAnsi" w:cstheme="majorHAnsi"/>
+          <w:bCs/>
+          <w:lang w:val="en-US"/>
+        </w:rPr>
+        <w:t>i</w:t>
+      </w:r>
+      <w:proofErr w:type="spellEnd"/>
+      <w:r>
+        <w:rPr>
+          <w:rFonts w:asciiTheme="majorHAnsi" w:hAnsiTheme="majorHAnsi" w:cstheme="majorHAnsi"/>
+          <w:bCs/>
+          <w:lang w:val="en-US"/>
+        </w:rPr>
+        <w:t>].</w:t>
+      </w:r>
+      <w:proofErr w:type="spellStart"/>
+      <w:r>
+        <w:rPr>
+          <w:rFonts w:asciiTheme="majorHAnsi" w:hAnsiTheme="majorHAnsi" w:cstheme="majorHAnsi"/>
+          <w:bCs/>
+          <w:lang w:val="en-US"/>
+        </w:rPr>
+        <w:t>getImportanceLevel</w:t>
+      </w:r>
+      <w:proofErr w:type="spellEnd"/>
+      <w:r>
+        <w:rPr>
+          <w:rFonts w:asciiTheme="majorHAnsi" w:hAnsiTheme="majorHAnsi" w:cstheme="majorHAnsi"/>
+          <w:bCs/>
+          <w:lang w:val="en-US"/>
+        </w:rPr>
+        <w:t>()) {</w:t>
+      </w:r>
+      <w:r>
+        <w:rPr>
+          <w:rFonts w:asciiTheme="majorHAnsi" w:hAnsiTheme="majorHAnsi" w:cstheme="majorHAnsi"/>
+          <w:bCs/>
+          <w:lang w:val="en-US"/>
+        </w:rPr>
+        <w:t xml:space="preserve"> </w:t>
+      </w:r>
+      <w:r>
+        <w:rPr>
+          <w:rFonts w:asciiTheme="majorHAnsi" w:hAnsiTheme="majorHAnsi" w:cstheme="majorHAnsi"/>
+          <w:bCs/>
+          <w:lang w:val="en-US"/>
+        </w:rPr>
+        <w:sym w:font="Wingdings" w:char="F0E0"/>
+      </w:r>
+      <w:r>
+        <w:rPr>
+          <w:rFonts w:asciiTheme="majorHAnsi" w:hAnsiTheme="majorHAnsi" w:cstheme="majorHAnsi"/>
+          <w:bCs/>
+          <w:lang w:val="en-US"/>
+        </w:rPr>
+        <w:t xml:space="preserve"> O(1)</w:t>
+      </w:r>
+    </w:p>
+    <w:p>
+      <w:pPr>
+        <w:rPr>
+          <w:rFonts w:asciiTheme="majorHAnsi" w:hAnsiTheme="majorHAnsi" w:cstheme="majorHAnsi"/>
+          <w:bCs/>
+          <w:lang w:val="en-US"/>
+        </w:rPr>
+      </w:pPr>
+      <w:r>
+        <w:rPr>
+          <w:rFonts w:asciiTheme="majorHAnsi" w:hAnsiTheme="majorHAnsi" w:cstheme="majorHAnsi"/>
+          <w:bCs/>
+          <w:lang w:val="en-US"/>
+        </w:rPr>
+        <w:t xml:space="preserve">            return;</w:t>
+      </w:r>
+      <w:r>
+        <w:rPr>
+          <w:rFonts w:asciiTheme="majorHAnsi" w:hAnsiTheme="majorHAnsi" w:cstheme="majorHAnsi"/>
+          <w:bCs/>
+          <w:lang w:val="en-US"/>
+        </w:rPr>
+        <w:t xml:space="preserve"> </w:t>
+      </w:r>
+      <w:r>
+        <w:rPr>
+          <w:rFonts w:asciiTheme="majorHAnsi" w:hAnsiTheme="majorHAnsi" w:cstheme="majorHAnsi"/>
+          <w:bCs/>
+          <w:lang w:val="en-US"/>
+        </w:rPr>
+        <w:sym w:font="Wingdings" w:char="F0E0"/>
+      </w:r>
+      <w:r>
+        <w:rPr>
+          <w:rFonts w:asciiTheme="majorHAnsi" w:hAnsiTheme="majorHAnsi" w:cstheme="majorHAnsi"/>
+          <w:bCs/>
+          <w:lang w:val="en-US"/>
+        </w:rPr>
+        <w:t xml:space="preserve"> </w:t>
+      </w:r>
+      <w:proofErr w:type="gramStart"/>
+      <w:r>
+        <w:rPr>
+          <w:rFonts w:asciiTheme="majorHAnsi" w:hAnsiTheme="majorHAnsi" w:cstheme="majorHAnsi"/>
+          <w:bCs/>
+          <w:lang w:val="en-US"/>
+        </w:rPr>
+        <w:t>O(</w:t>
+      </w:r>
+      <w:proofErr w:type="gramEnd"/>
+      <w:r>
+        <w:rPr>
+          <w:rFonts w:asciiTheme="majorHAnsi" w:hAnsiTheme="majorHAnsi" w:cstheme="majorHAnsi"/>
+          <w:bCs/>
+          <w:lang w:val="en-US"/>
+        </w:rPr>
+        <w:t>1)</w:t>
+      </w:r>
+    </w:p>
+    <w:p>
+      <w:pPr>
+        <w:rPr>
+          <w:rFonts w:asciiTheme="majorHAnsi" w:hAnsiTheme="majorHAnsi" w:cstheme="majorHAnsi"/>
+          <w:bCs/>
+          <w:lang w:val="en-US"/>
+        </w:rPr>
+      </w:pPr>
+      <w:r>
+        <w:rPr>
+          <w:rFonts w:asciiTheme="majorHAnsi" w:hAnsiTheme="majorHAnsi" w:cstheme="majorHAnsi"/>
+          <w:bCs/>
+          <w:lang w:val="en-US"/>
+        </w:rPr>
+        <w:t xml:space="preserve">        }</w:t>
+      </w:r>
+    </w:p>
+    <w:p>
+      <w:pPr>
+        <w:rPr>
+          <w:rFonts w:asciiTheme="majorHAnsi" w:hAnsiTheme="majorHAnsi" w:cstheme="majorHAnsi"/>
+          <w:bCs/>
+          <w:lang w:val="en-US"/>
+        </w:rPr>
+      </w:pPr>
+      <w:r>
+        <w:rPr>
+          <w:rFonts w:asciiTheme="majorHAnsi" w:hAnsiTheme="majorHAnsi" w:cstheme="majorHAnsi"/>
+          <w:bCs/>
+          <w:lang w:val="en-US"/>
+        </w:rPr>
+        <w:t xml:space="preserve">        heap[</w:t>
+      </w:r>
+      <w:proofErr w:type="spellStart"/>
+      <w:r>
+        <w:rPr>
+          <w:rFonts w:asciiTheme="majorHAnsi" w:hAnsiTheme="majorHAnsi" w:cstheme="majorHAnsi"/>
+          <w:bCs/>
+          <w:lang w:val="en-US"/>
+        </w:rPr>
+        <w:t>i</w:t>
+      </w:r>
+      <w:proofErr w:type="spellEnd"/>
+      <w:r>
+        <w:rPr>
+          <w:rFonts w:asciiTheme="majorHAnsi" w:hAnsiTheme="majorHAnsi" w:cstheme="majorHAnsi"/>
+          <w:bCs/>
+          <w:lang w:val="en-US"/>
+        </w:rPr>
+        <w:t>] = key;</w:t>
+      </w:r>
+      <w:r>
+        <w:rPr>
+          <w:rFonts w:asciiTheme="majorHAnsi" w:hAnsiTheme="majorHAnsi" w:cstheme="majorHAnsi"/>
+          <w:bCs/>
+          <w:lang w:val="en-US"/>
+        </w:rPr>
+        <w:t xml:space="preserve">  </w:t>
+      </w:r>
+      <w:r>
+        <w:rPr>
+          <w:rFonts w:asciiTheme="majorHAnsi" w:hAnsiTheme="majorHAnsi" w:cstheme="majorHAnsi"/>
+          <w:bCs/>
+          <w:lang w:val="en-US"/>
+        </w:rPr>
+        <w:sym w:font="Wingdings" w:char="F0E0"/>
+      </w:r>
+      <w:r>
+        <w:rPr>
+          <w:rFonts w:asciiTheme="majorHAnsi" w:hAnsiTheme="majorHAnsi" w:cstheme="majorHAnsi"/>
+          <w:bCs/>
+          <w:lang w:val="en-US"/>
+        </w:rPr>
+        <w:t xml:space="preserve"> </w:t>
+      </w:r>
+      <w:proofErr w:type="gramStart"/>
+      <w:r>
+        <w:rPr>
+          <w:rFonts w:asciiTheme="majorHAnsi" w:hAnsiTheme="majorHAnsi" w:cstheme="majorHAnsi"/>
+          <w:bCs/>
+          <w:lang w:val="en-US"/>
+        </w:rPr>
+        <w:t>O(</w:t>
+      </w:r>
+      <w:proofErr w:type="gramEnd"/>
+      <w:r>
+        <w:rPr>
+          <w:rFonts w:asciiTheme="majorHAnsi" w:hAnsiTheme="majorHAnsi" w:cstheme="majorHAnsi"/>
+          <w:bCs/>
+          <w:lang w:val="en-US"/>
+        </w:rPr>
+        <w:t>1)</w:t>
+      </w:r>
+    </w:p>
+    <w:p>
+      <w:pPr>
+        <w:rPr>
+          <w:rFonts w:asciiTheme="majorHAnsi" w:hAnsiTheme="majorHAnsi" w:cstheme="majorHAnsi"/>
+          <w:bCs/>
+          <w:lang w:val="en-US"/>
+        </w:rPr>
+      </w:pPr>
+      <w:r>
+        <w:rPr>
+          <w:rFonts w:asciiTheme="majorHAnsi" w:hAnsiTheme="majorHAnsi" w:cstheme="majorHAnsi"/>
+          <w:bCs/>
+          <w:lang w:val="en-US"/>
+        </w:rPr>
+        <w:t xml:space="preserve">        while (</w:t>
+      </w:r>
+      <w:proofErr w:type="spellStart"/>
+      <w:r>
+        <w:rPr>
+          <w:rFonts w:asciiTheme="majorHAnsi" w:hAnsiTheme="majorHAnsi" w:cstheme="majorHAnsi"/>
+          <w:bCs/>
+          <w:lang w:val="en-US"/>
+        </w:rPr>
+        <w:t>i</w:t>
+      </w:r>
+      <w:proofErr w:type="spellEnd"/>
+      <w:r>
+        <w:rPr>
+          <w:rFonts w:asciiTheme="majorHAnsi" w:hAnsiTheme="majorHAnsi" w:cstheme="majorHAnsi"/>
+          <w:bCs/>
+          <w:lang w:val="en-US"/>
+        </w:rPr>
+        <w:t xml:space="preserve"> &gt; 0 &amp;&amp; heap[</w:t>
+      </w:r>
+      <w:proofErr w:type="spellStart"/>
+      <w:r>
+        <w:rPr>
+          <w:rFonts w:asciiTheme="majorHAnsi" w:hAnsiTheme="majorHAnsi" w:cstheme="majorHAnsi"/>
+          <w:bCs/>
+          <w:lang w:val="en-US"/>
+        </w:rPr>
+        <w:t>i</w:t>
+      </w:r>
+      <w:proofErr w:type="spellEnd"/>
+      <w:proofErr w:type="gramStart"/>
+      <w:r>
+        <w:rPr>
+          <w:rFonts w:asciiTheme="majorHAnsi" w:hAnsiTheme="majorHAnsi" w:cstheme="majorHAnsi"/>
+          <w:bCs/>
+          <w:lang w:val="en-US"/>
+        </w:rPr>
+        <w:t>].</w:t>
+      </w:r>
+      <w:proofErr w:type="spellStart"/>
+      <w:r>
+        <w:rPr>
+          <w:rFonts w:asciiTheme="majorHAnsi" w:hAnsiTheme="majorHAnsi" w:cstheme="majorHAnsi"/>
+          <w:bCs/>
+          <w:lang w:val="en-US"/>
+        </w:rPr>
+        <w:t>getImportanceLevel</w:t>
+      </w:r>
+      <w:proofErr w:type="spellEnd"/>
+      <w:proofErr w:type="gramEnd"/>
+      <w:r>
+        <w:rPr>
+          <w:rFonts w:asciiTheme="majorHAnsi" w:hAnsiTheme="majorHAnsi" w:cstheme="majorHAnsi"/>
+          <w:bCs/>
+          <w:lang w:val="en-US"/>
+        </w:rPr>
+        <w:t>() &gt; heap[parent(</w:t>
+      </w:r>
+      <w:proofErr w:type="spellStart"/>
+      <w:r>
+        <w:rPr>
+          <w:rFonts w:asciiTheme="majorHAnsi" w:hAnsiTheme="majorHAnsi" w:cstheme="majorHAnsi"/>
+          <w:bCs/>
+          <w:lang w:val="en-US"/>
+        </w:rPr>
+        <w:t>i</w:t>
+      </w:r>
+      <w:proofErr w:type="spellEnd"/>
+      <w:r>
+        <w:rPr>
+          <w:rFonts w:asciiTheme="majorHAnsi" w:hAnsiTheme="majorHAnsi" w:cstheme="majorHAnsi"/>
+          <w:bCs/>
+          <w:lang w:val="en-US"/>
+        </w:rPr>
+        <w:t>)].</w:t>
+      </w:r>
+      <w:proofErr w:type="spellStart"/>
+      <w:r>
+        <w:rPr>
+          <w:rFonts w:asciiTheme="majorHAnsi" w:hAnsiTheme="majorHAnsi" w:cstheme="majorHAnsi"/>
+          <w:bCs/>
+          <w:lang w:val="en-US"/>
+        </w:rPr>
+        <w:t>getImportanceLevel</w:t>
+      </w:r>
+      <w:proofErr w:type="spellEnd"/>
+      <w:r>
+        <w:rPr>
+          <w:rFonts w:asciiTheme="majorHAnsi" w:hAnsiTheme="majorHAnsi" w:cstheme="majorHAnsi"/>
+          <w:bCs/>
+          <w:lang w:val="en-US"/>
+        </w:rPr>
+        <w:t>()) {</w:t>
+      </w:r>
+      <w:r>
+        <w:rPr>
+          <w:rFonts w:asciiTheme="majorHAnsi" w:hAnsiTheme="majorHAnsi" w:cstheme="majorHAnsi"/>
+          <w:bCs/>
+          <w:lang w:val="en-US"/>
+        </w:rPr>
+        <w:t xml:space="preserve"> </w:t>
+      </w:r>
+      <w:r>
+        <w:rPr>
+          <w:rFonts w:asciiTheme="majorHAnsi" w:hAnsiTheme="majorHAnsi" w:cstheme="majorHAnsi"/>
+          <w:bCs/>
+          <w:sz w:val="10"/>
+          <w:szCs w:val="10"/>
+          <w:lang w:val="en-US"/>
+        </w:rPr>
+        <w:sym w:font="Wingdings" w:char="F0E0"/>
+      </w:r>
+      <w:r>
+        <w:rPr>
+          <w:rFonts w:asciiTheme="majorHAnsi" w:hAnsiTheme="majorHAnsi" w:cstheme="majorHAnsi"/>
+          <w:bCs/>
+          <w:lang w:val="en-US"/>
+        </w:rPr>
+        <w:t xml:space="preserve"> </w:t>
+      </w:r>
+      <w:r>
+        <w:rPr>
+          <w:rFonts w:asciiTheme="majorHAnsi" w:hAnsiTheme="majorHAnsi" w:cstheme="majorHAnsi"/>
+          <w:bCs/>
+          <w:lang w:val="en-US"/>
+        </w:rPr>
+        <w:t>O(log n)</w:t>
+      </w:r>
+    </w:p>
+    <w:p>
+      <w:pPr>
+        <w:rPr>
+          <w:rFonts w:asciiTheme="majorHAnsi" w:hAnsiTheme="majorHAnsi" w:cstheme="majorHAnsi"/>
+          <w:bCs/>
+          <w:lang w:val="en-US"/>
+        </w:rPr>
+      </w:pPr>
+      <w:r>
+        <w:rPr>
+          <w:rFonts w:asciiTheme="majorHAnsi" w:hAnsiTheme="majorHAnsi" w:cstheme="majorHAnsi"/>
+          <w:bCs/>
+          <w:lang w:val="en-US"/>
+        </w:rPr>
+        <w:t xml:space="preserve">            </w:t>
+      </w:r>
+      <w:proofErr w:type="gramStart"/>
+      <w:r>
+        <w:rPr>
+          <w:rFonts w:asciiTheme="majorHAnsi" w:hAnsiTheme="majorHAnsi" w:cstheme="majorHAnsi"/>
+          <w:bCs/>
+          <w:lang w:val="en-US"/>
+        </w:rPr>
+        <w:t>swap(</w:t>
+      </w:r>
+      <w:proofErr w:type="spellStart"/>
+      <w:proofErr w:type="gramEnd"/>
+      <w:r>
+        <w:rPr>
+          <w:rFonts w:asciiTheme="majorHAnsi" w:hAnsiTheme="majorHAnsi" w:cstheme="majorHAnsi"/>
+          <w:bCs/>
+          <w:lang w:val="en-US"/>
+        </w:rPr>
+        <w:t>i</w:t>
+      </w:r>
+      <w:proofErr w:type="spellEnd"/>
+      <w:r>
+        <w:rPr>
+          <w:rFonts w:asciiTheme="majorHAnsi" w:hAnsiTheme="majorHAnsi" w:cstheme="majorHAnsi"/>
+          <w:bCs/>
+          <w:lang w:val="en-US"/>
+        </w:rPr>
+        <w:t>, parent(</w:t>
+      </w:r>
+      <w:proofErr w:type="spellStart"/>
+      <w:r>
+        <w:rPr>
+          <w:rFonts w:asciiTheme="majorHAnsi" w:hAnsiTheme="majorHAnsi" w:cstheme="majorHAnsi"/>
+          <w:bCs/>
+          <w:lang w:val="en-US"/>
+        </w:rPr>
+        <w:t>i</w:t>
+      </w:r>
+      <w:proofErr w:type="spellEnd"/>
+      <w:r>
+        <w:rPr>
+          <w:rFonts w:asciiTheme="majorHAnsi" w:hAnsiTheme="majorHAnsi" w:cstheme="majorHAnsi"/>
+          <w:bCs/>
+          <w:lang w:val="en-US"/>
+        </w:rPr>
+        <w:t>));</w:t>
+      </w:r>
+      <w:r>
+        <w:rPr>
+          <w:rFonts w:asciiTheme="majorHAnsi" w:hAnsiTheme="majorHAnsi" w:cstheme="majorHAnsi"/>
+          <w:bCs/>
+          <w:lang w:val="en-US"/>
+        </w:rPr>
+        <w:t xml:space="preserve"> </w:t>
+      </w:r>
+      <w:r>
+        <w:rPr>
+          <w:rFonts w:asciiTheme="majorHAnsi" w:hAnsiTheme="majorHAnsi" w:cstheme="majorHAnsi"/>
+          <w:bCs/>
+          <w:lang w:val="en-US"/>
+        </w:rPr>
+        <w:sym w:font="Wingdings" w:char="F0E0"/>
+      </w:r>
+      <w:r>
+        <w:rPr>
+          <w:rFonts w:asciiTheme="majorHAnsi" w:hAnsiTheme="majorHAnsi" w:cstheme="majorHAnsi"/>
+          <w:bCs/>
+          <w:lang w:val="en-US"/>
+        </w:rPr>
+        <w:t xml:space="preserve"> </w:t>
+      </w:r>
+      <w:r>
+        <w:rPr>
+          <w:rFonts w:asciiTheme="majorHAnsi" w:hAnsiTheme="majorHAnsi" w:cstheme="majorHAnsi"/>
+          <w:bCs/>
+          <w:lang w:val="en-US"/>
+        </w:rPr>
+        <w:t>O(1)</w:t>
+      </w:r>
+    </w:p>
+    <w:p>
+      <w:pPr>
+        <w:rPr>
+          <w:rFonts w:asciiTheme="majorHAnsi" w:hAnsiTheme="majorHAnsi" w:cstheme="majorHAnsi"/>
+          <w:bCs/>
+          <w:lang w:val="en-US"/>
+        </w:rPr>
+      </w:pPr>
+      <w:r>
+        <w:rPr>
+          <w:rFonts w:asciiTheme="majorHAnsi" w:hAnsiTheme="majorHAnsi" w:cstheme="majorHAnsi"/>
+          <w:bCs/>
+          <w:lang w:val="en-US"/>
+        </w:rPr>
+        <w:t xml:space="preserve">            </w:t>
+      </w:r>
+      <w:proofErr w:type="spellStart"/>
+      <w:r>
+        <w:rPr>
+          <w:rFonts w:asciiTheme="majorHAnsi" w:hAnsiTheme="majorHAnsi" w:cstheme="majorHAnsi"/>
+          <w:bCs/>
+          <w:lang w:val="en-US"/>
+        </w:rPr>
+        <w:t>i</w:t>
+      </w:r>
+      <w:proofErr w:type="spellEnd"/>
+      <w:r>
+        <w:rPr>
+          <w:rFonts w:asciiTheme="majorHAnsi" w:hAnsiTheme="majorHAnsi" w:cstheme="majorHAnsi"/>
+          <w:bCs/>
+          <w:lang w:val="en-US"/>
+        </w:rPr>
+        <w:t xml:space="preserve"> = parent(</w:t>
+      </w:r>
+      <w:proofErr w:type="spellStart"/>
+      <w:r>
+        <w:rPr>
+          <w:rFonts w:asciiTheme="majorHAnsi" w:hAnsiTheme="majorHAnsi" w:cstheme="majorHAnsi"/>
+          <w:bCs/>
+          <w:lang w:val="en-US"/>
+        </w:rPr>
+        <w:t>i</w:t>
+      </w:r>
+      <w:proofErr w:type="spellEnd"/>
+      <w:r>
+        <w:rPr>
+          <w:rFonts w:asciiTheme="majorHAnsi" w:hAnsiTheme="majorHAnsi" w:cstheme="majorHAnsi"/>
+          <w:bCs/>
+          <w:lang w:val="en-US"/>
+        </w:rPr>
+        <w:t>);</w:t>
+      </w:r>
+      <w:r>
+        <w:rPr>
+          <w:rFonts w:asciiTheme="majorHAnsi" w:hAnsiTheme="majorHAnsi" w:cstheme="majorHAnsi"/>
+          <w:bCs/>
+          <w:lang w:val="en-US"/>
+        </w:rPr>
+        <w:t xml:space="preserve"> </w:t>
+      </w:r>
+      <w:r>
+        <w:rPr>
+          <w:rFonts w:asciiTheme="majorHAnsi" w:hAnsiTheme="majorHAnsi" w:cstheme="majorHAnsi"/>
+          <w:bCs/>
+          <w:lang w:val="en-US"/>
+        </w:rPr>
+        <w:sym w:font="Wingdings" w:char="F0E0"/>
+      </w:r>
+      <w:r>
+        <w:rPr>
+          <w:rFonts w:asciiTheme="majorHAnsi" w:hAnsiTheme="majorHAnsi" w:cstheme="majorHAnsi"/>
+          <w:bCs/>
+          <w:lang w:val="en-US"/>
+        </w:rPr>
+        <w:t xml:space="preserve"> </w:t>
+      </w:r>
+      <w:proofErr w:type="gramStart"/>
+      <w:r>
+        <w:rPr>
+          <w:rFonts w:asciiTheme="majorHAnsi" w:hAnsiTheme="majorHAnsi" w:cstheme="majorHAnsi"/>
+          <w:bCs/>
+          <w:lang w:val="en-US"/>
+        </w:rPr>
+        <w:t>O(</w:t>
+      </w:r>
+      <w:proofErr w:type="gramEnd"/>
+      <w:r>
+        <w:rPr>
+          <w:rFonts w:asciiTheme="majorHAnsi" w:hAnsiTheme="majorHAnsi" w:cstheme="majorHAnsi"/>
+          <w:bCs/>
+          <w:lang w:val="en-US"/>
+        </w:rPr>
+        <w:t>1)</w:t>
+      </w:r>
+    </w:p>
+    <w:p>
+      <w:pPr>
+        <w:rPr>
+          <w:rFonts w:asciiTheme="majorHAnsi" w:hAnsiTheme="majorHAnsi" w:cstheme="majorHAnsi"/>
+          <w:bCs/>
+          <w:lang w:val="en-US"/>
+        </w:rPr>
+      </w:pPr>
+      <w:r>
+        <w:rPr>
+          <w:rFonts w:asciiTheme="majorHAnsi" w:hAnsiTheme="majorHAnsi" w:cstheme="majorHAnsi"/>
+          <w:bCs/>
+          <w:lang w:val="en-US"/>
+        </w:rPr>
+        <w:t xml:space="preserve">        }</w:t>
+      </w:r>
+    </w:p>
+    <w:p>
+      <w:pPr>
+        <w:rPr>
+          <w:rFonts w:asciiTheme="majorHAnsi" w:hAnsiTheme="majorHAnsi" w:cstheme="majorHAnsi"/>
+          <w:b/>
+          <w:lang w:val="en-US"/>
+        </w:rPr>
+      </w:pPr>
+      <w:r>
+        <w:rPr>
+          <w:rFonts w:asciiTheme="majorHAnsi" w:hAnsiTheme="majorHAnsi" w:cstheme="majorHAnsi"/>
+          <w:b/>
+          <w:lang w:val="en-US"/>
+        </w:rPr>
+        <w:t xml:space="preserve">    }</w:t>
+      </w:r>
+      <w:r>
+        <w:rPr>
+          <w:rFonts w:asciiTheme="majorHAnsi" w:hAnsiTheme="majorHAnsi" w:cstheme="majorHAnsi"/>
+          <w:b/>
+          <w:lang w:val="en-US"/>
+        </w:rPr>
+        <w:t xml:space="preserve"> </w:t>
+      </w:r>
+    </w:p>
+    <w:p>
+      <w:pPr>
+        <w:rPr>
+          <w:rFonts w:asciiTheme="majorHAnsi" w:hAnsiTheme="majorHAnsi" w:cstheme="majorHAnsi"/>
+          <w:b/>
+          <w:lang w:val="en-US"/>
+        </w:rPr>
+      </w:pPr>
+    </w:p>
+    <w:p>
+      <w:pPr>
+        <w:rPr>
+          <w:rFonts w:asciiTheme="majorHAnsi" w:hAnsiTheme="majorHAnsi" w:cstheme="majorHAnsi"/>
+          <w:b/>
+          <w:lang w:val="en-US"/>
+        </w:rPr>
+      </w:pPr>
+    </w:p>
+    <w:p>
+      <w:pPr>
+        <w:rPr>
+          <w:rFonts w:asciiTheme="majorHAnsi" w:hAnsiTheme="majorHAnsi" w:cstheme="majorHAnsi"/>
+          <w:b/>
+          <w:lang w:val="en-US"/>
+        </w:rPr>
+      </w:pPr>
+    </w:p>
+    <w:tbl>
+      <w:tblPr>
+        <w:tblStyle w:val="a"/>
+        <w:tblW w:w="9029" w:type="dxa"/>
+        <w:tblInd w:w="0" w:type="dxa"/>
+        <w:tblBorders>
+          <w:top w:val="single" w:sz="8" w:space="0" w:color="000000"/>
+          <w:left w:val="single" w:sz="8" w:space="0" w:color="000000"/>
+          <w:bottom w:val="single" w:sz="8" w:space="0" w:color="000000"/>
+          <w:right w:val="single" w:sz="8" w:space="0" w:color="000000"/>
+          <w:insideH w:val="single" w:sz="8" w:space="0" w:color="000000"/>
+          <w:insideV w:val="single" w:sz="8" w:space="0" w:color="000000"/>
+        </w:tblBorders>
+        <w:tblLayout w:type="fixed"/>
+        <w:tblLook w:val="0600" w:firstRow="0" w:lastRow="0" w:firstColumn="0" w:lastColumn="0" w:noHBand="1" w:noVBand="1"/>
+      </w:tblPr>
+      <w:tblGrid>
+        <w:gridCol w:w="2258"/>
+        <w:gridCol w:w="2257"/>
+        <w:gridCol w:w="2257"/>
+        <w:gridCol w:w="2257"/>
+      </w:tblGrid>
+      <w:tr>
+        <w:tc>
+          <w:tcPr>
+            <w:tcW w:w="2258" w:type="dxa"/>
+            <w:shd w:val="clear" w:color="auto" w:fill="auto"/>
+            <w:tcMar>
+              <w:top w:w="100" w:type="dxa"/>
+              <w:left w:w="100" w:type="dxa"/>
+              <w:bottom w:w="100" w:type="dxa"/>
+              <w:right w:w="100" w:type="dxa"/>
+            </w:tcMar>
+          </w:tcPr>
+          <w:p>
+            <w:pPr>
+              <w:widowControl w:val="0"/>
+              <w:pBdr>
+                <w:top w:val="nil"/>
+                <w:left w:val="nil"/>
+                <w:bottom w:val="nil"/>
+                <w:right w:val="nil"/>
+                <w:between w:val="nil"/>
+              </w:pBdr>
+              <w:spacing w:line="240" w:lineRule="auto"/>
+              <w:rPr>
+                <w:rFonts w:asciiTheme="majorHAnsi" w:hAnsiTheme="majorHAnsi" w:cstheme="majorHAnsi"/>
+                <w:b/>
+              </w:rPr>
+            </w:pPr>
+            <w:proofErr w:type="spellStart"/>
+            <w:r>
+              <w:rPr>
+                <w:rFonts w:asciiTheme="majorHAnsi" w:hAnsiTheme="majorHAnsi" w:cstheme="majorHAnsi"/>
+                <w:b/>
+              </w:rPr>
+              <w:t>Type</w:t>
+            </w:r>
+            <w:proofErr w:type="spellEnd"/>
+          </w:p>
+        </w:tc>
+        <w:tc>
+          <w:tcPr>
+            <w:tcW w:w="2257" w:type="dxa"/>
+            <w:shd w:val="clear" w:color="auto" w:fill="auto"/>
+            <w:tcMar>
+              <w:top w:w="100" w:type="dxa"/>
+              <w:left w:w="100" w:type="dxa"/>
+              <w:bottom w:w="100" w:type="dxa"/>
+              <w:right w:w="100" w:type="dxa"/>
+            </w:tcMar>
+          </w:tcPr>
+          <w:p>
+            <w:pPr>
+              <w:widowControl w:val="0"/>
+              <w:pBdr>
+                <w:top w:val="nil"/>
+                <w:left w:val="nil"/>
+                <w:bottom w:val="nil"/>
+                <w:right w:val="nil"/>
+                <w:between w:val="nil"/>
+              </w:pBdr>
+              <w:spacing w:line="240" w:lineRule="auto"/>
+              <w:rPr>
+                <w:rFonts w:asciiTheme="majorHAnsi" w:hAnsiTheme="majorHAnsi" w:cstheme="majorHAnsi"/>
+                <w:b/>
+              </w:rPr>
+            </w:pPr>
+            <w:r>
+              <w:rPr>
+                <w:rFonts w:asciiTheme="majorHAnsi" w:hAnsiTheme="majorHAnsi" w:cstheme="majorHAnsi"/>
+                <w:b/>
+              </w:rPr>
+              <w:t>Variable</w:t>
+            </w:r>
+          </w:p>
+        </w:tc>
+        <w:tc>
+          <w:tcPr>
+            <w:tcW w:w="2257" w:type="dxa"/>
+            <w:shd w:val="clear" w:color="auto" w:fill="auto"/>
+            <w:tcMar>
+              <w:top w:w="100" w:type="dxa"/>
+              <w:left w:w="100" w:type="dxa"/>
+              <w:bottom w:w="100" w:type="dxa"/>
+              <w:right w:w="100" w:type="dxa"/>
+            </w:tcMar>
+          </w:tcPr>
+          <w:p>
+            <w:pPr>
+              <w:widowControl w:val="0"/>
+              <w:pBdr>
+                <w:top w:val="nil"/>
+                <w:left w:val="nil"/>
+                <w:bottom w:val="nil"/>
+                <w:right w:val="nil"/>
+                <w:between w:val="nil"/>
+              </w:pBdr>
+              <w:spacing w:line="240" w:lineRule="auto"/>
+              <w:rPr>
+                <w:rFonts w:asciiTheme="majorHAnsi" w:hAnsiTheme="majorHAnsi" w:cstheme="majorHAnsi"/>
+                <w:b/>
+              </w:rPr>
+            </w:pPr>
+            <w:proofErr w:type="spellStart"/>
+            <w:r>
+              <w:rPr>
+                <w:rFonts w:asciiTheme="majorHAnsi" w:hAnsiTheme="majorHAnsi" w:cstheme="majorHAnsi"/>
+                <w:b/>
+              </w:rPr>
+              <w:t>Size</w:t>
+            </w:r>
+            <w:proofErr w:type="spellEnd"/>
+            <w:r>
+              <w:rPr>
+                <w:rFonts w:asciiTheme="majorHAnsi" w:hAnsiTheme="majorHAnsi" w:cstheme="majorHAnsi"/>
+                <w:b/>
+              </w:rPr>
+              <w:t xml:space="preserve"> </w:t>
+            </w:r>
+            <w:proofErr w:type="spellStart"/>
+            <w:r>
+              <w:rPr>
+                <w:rFonts w:asciiTheme="majorHAnsi" w:hAnsiTheme="majorHAnsi" w:cstheme="majorHAnsi"/>
+                <w:b/>
+              </w:rPr>
+              <w:t>of</w:t>
+            </w:r>
+            <w:proofErr w:type="spellEnd"/>
+            <w:r>
+              <w:rPr>
+                <w:rFonts w:asciiTheme="majorHAnsi" w:hAnsiTheme="majorHAnsi" w:cstheme="majorHAnsi"/>
+                <w:b/>
+              </w:rPr>
+              <w:t xml:space="preserve"> 1 </w:t>
+            </w:r>
+            <w:proofErr w:type="spellStart"/>
+            <w:r>
+              <w:rPr>
+                <w:rFonts w:asciiTheme="majorHAnsi" w:hAnsiTheme="majorHAnsi" w:cstheme="majorHAnsi"/>
+                <w:b/>
+              </w:rPr>
+              <w:t>atomic</w:t>
+            </w:r>
+            <w:proofErr w:type="spellEnd"/>
+          </w:p>
+        </w:tc>
+        <w:tc>
+          <w:tcPr>
+            <w:tcW w:w="2257" w:type="dxa"/>
+            <w:shd w:val="clear" w:color="auto" w:fill="auto"/>
+            <w:tcMar>
+              <w:top w:w="100" w:type="dxa"/>
+              <w:left w:w="100" w:type="dxa"/>
+              <w:bottom w:w="100" w:type="dxa"/>
+              <w:right w:w="100" w:type="dxa"/>
+            </w:tcMar>
+          </w:tcPr>
+          <w:p>
+            <w:pPr>
+              <w:widowControl w:val="0"/>
+              <w:pBdr>
+                <w:top w:val="nil"/>
+                <w:left w:val="nil"/>
+                <w:bottom w:val="nil"/>
+                <w:right w:val="nil"/>
+                <w:between w:val="nil"/>
+              </w:pBdr>
+              <w:spacing w:line="240" w:lineRule="auto"/>
+              <w:rPr>
+                <w:rFonts w:asciiTheme="majorHAnsi" w:hAnsiTheme="majorHAnsi" w:cstheme="majorHAnsi"/>
+                <w:b/>
+              </w:rPr>
+            </w:pPr>
+            <w:proofErr w:type="spellStart"/>
+            <w:r>
+              <w:rPr>
+                <w:rFonts w:asciiTheme="majorHAnsi" w:hAnsiTheme="majorHAnsi" w:cstheme="majorHAnsi"/>
+                <w:b/>
+              </w:rPr>
+              <w:t>Quantity</w:t>
+            </w:r>
+            <w:proofErr w:type="spellEnd"/>
+            <w:r>
+              <w:rPr>
+                <w:rFonts w:asciiTheme="majorHAnsi" w:hAnsiTheme="majorHAnsi" w:cstheme="majorHAnsi"/>
+                <w:b/>
+              </w:rPr>
+              <w:t xml:space="preserve"> </w:t>
+            </w:r>
+            <w:proofErr w:type="spellStart"/>
+            <w:r>
+              <w:rPr>
+                <w:rFonts w:asciiTheme="majorHAnsi" w:hAnsiTheme="majorHAnsi" w:cstheme="majorHAnsi"/>
+                <w:b/>
+              </w:rPr>
+              <w:t>of</w:t>
+            </w:r>
+            <w:proofErr w:type="spellEnd"/>
+            <w:r>
+              <w:rPr>
+                <w:rFonts w:asciiTheme="majorHAnsi" w:hAnsiTheme="majorHAnsi" w:cstheme="majorHAnsi"/>
+                <w:b/>
+              </w:rPr>
+              <w:t xml:space="preserve"> </w:t>
+            </w:r>
+            <w:proofErr w:type="spellStart"/>
+            <w:r>
+              <w:rPr>
+                <w:rFonts w:asciiTheme="majorHAnsi" w:hAnsiTheme="majorHAnsi" w:cstheme="majorHAnsi"/>
+                <w:b/>
+              </w:rPr>
+              <w:t>atomic</w:t>
+            </w:r>
+            <w:proofErr w:type="spellEnd"/>
+            <w:r>
+              <w:rPr>
+                <w:rFonts w:asciiTheme="majorHAnsi" w:hAnsiTheme="majorHAnsi" w:cstheme="majorHAnsi"/>
+                <w:b/>
+              </w:rPr>
+              <w:t xml:space="preserve"> </w:t>
+            </w:r>
+          </w:p>
+        </w:tc>
+      </w:tr>
+      <w:tr>
+        <w:trPr>
+          <w:trHeight w:val="135"/>
+        </w:trPr>
+        <w:tc>
+          <w:tcPr>
+            <w:tcW w:w="2258" w:type="dxa"/>
+            <w:vMerge w:val="restart"/>
+            <w:shd w:val="clear" w:color="auto" w:fill="auto"/>
+            <w:tcMar>
+              <w:top w:w="100" w:type="dxa"/>
+              <w:left w:w="100" w:type="dxa"/>
+              <w:bottom w:w="100" w:type="dxa"/>
+              <w:right w:w="100" w:type="dxa"/>
+            </w:tcMar>
+          </w:tcPr>
+          <w:p>
+            <w:pPr>
+              <w:widowControl w:val="0"/>
+              <w:pBdr>
+                <w:top w:val="nil"/>
+                <w:left w:val="nil"/>
+                <w:bottom w:val="nil"/>
+                <w:right w:val="nil"/>
+                <w:between w:val="nil"/>
+              </w:pBdr>
+              <w:spacing w:line="240" w:lineRule="auto"/>
+              <w:rPr>
+                <w:rFonts w:asciiTheme="majorHAnsi" w:hAnsiTheme="majorHAnsi" w:cstheme="majorHAnsi"/>
+                <w:b/>
+              </w:rPr>
+            </w:pPr>
+            <w:r>
+              <w:rPr>
+                <w:rFonts w:asciiTheme="majorHAnsi" w:hAnsiTheme="majorHAnsi" w:cstheme="majorHAnsi"/>
+                <w:b/>
+              </w:rPr>
+              <w:t>Input</w:t>
+            </w:r>
+          </w:p>
+        </w:tc>
+        <w:tc>
+          <w:tcPr>
+            <w:tcW w:w="2257" w:type="dxa"/>
+            <w:shd w:val="clear" w:color="auto" w:fill="auto"/>
+            <w:tcMar>
+              <w:top w:w="100" w:type="dxa"/>
+              <w:left w:w="100" w:type="dxa"/>
+              <w:bottom w:w="100" w:type="dxa"/>
+              <w:right w:w="100" w:type="dxa"/>
+            </w:tcMar>
+          </w:tcPr>
+          <w:p>
+            <w:pPr>
+              <w:widowControl w:val="0"/>
+              <w:pBdr>
+                <w:top w:val="nil"/>
+                <w:left w:val="nil"/>
+                <w:bottom w:val="nil"/>
+                <w:right w:val="nil"/>
+                <w:between w:val="nil"/>
+              </w:pBdr>
+              <w:spacing w:line="240" w:lineRule="auto"/>
+              <w:rPr>
+                <w:rFonts w:asciiTheme="majorHAnsi" w:hAnsiTheme="majorHAnsi" w:cstheme="majorHAnsi"/>
+                <w:b/>
+              </w:rPr>
+            </w:pPr>
+            <w:r>
+              <w:rPr>
+                <w:rFonts w:asciiTheme="majorHAnsi" w:hAnsiTheme="majorHAnsi" w:cstheme="majorHAnsi"/>
+                <w:b/>
+              </w:rPr>
+              <w:t>i</w:t>
+            </w:r>
+          </w:p>
+        </w:tc>
+        <w:tc>
+          <w:tcPr>
+            <w:tcW w:w="2257" w:type="dxa"/>
+            <w:shd w:val="clear" w:color="auto" w:fill="auto"/>
+            <w:tcMar>
+              <w:top w:w="100" w:type="dxa"/>
+              <w:left w:w="100" w:type="dxa"/>
+              <w:bottom w:w="100" w:type="dxa"/>
+              <w:right w:w="100" w:type="dxa"/>
+            </w:tcMar>
+          </w:tcPr>
+          <w:p>
+            <w:pPr>
+              <w:widowControl w:val="0"/>
+              <w:pBdr>
+                <w:top w:val="nil"/>
+                <w:left w:val="nil"/>
+                <w:bottom w:val="nil"/>
+                <w:right w:val="nil"/>
+                <w:between w:val="nil"/>
+              </w:pBdr>
+              <w:spacing w:line="240" w:lineRule="auto"/>
+              <w:rPr>
+                <w:rFonts w:asciiTheme="majorHAnsi" w:hAnsiTheme="majorHAnsi" w:cstheme="majorHAnsi"/>
+                <w:b/>
+              </w:rPr>
+            </w:pPr>
+            <w:r>
+              <w:rPr>
+                <w:rFonts w:asciiTheme="majorHAnsi" w:hAnsiTheme="majorHAnsi" w:cstheme="majorHAnsi"/>
+                <w:b/>
+              </w:rPr>
+              <w:t>32</w:t>
+            </w:r>
+            <w:r>
+              <w:rPr>
+                <w:rFonts w:asciiTheme="majorHAnsi" w:hAnsiTheme="majorHAnsi" w:cstheme="majorHAnsi"/>
+                <w:b/>
+              </w:rPr>
+              <w:t xml:space="preserve"> bits</w:t>
+            </w:r>
+          </w:p>
+        </w:tc>
+        <w:tc>
+          <w:tcPr>
+            <w:tcW w:w="2257" w:type="dxa"/>
+            <w:shd w:val="clear" w:color="auto" w:fill="auto"/>
+            <w:tcMar>
+              <w:top w:w="100" w:type="dxa"/>
+              <w:left w:w="100" w:type="dxa"/>
+              <w:bottom w:w="100" w:type="dxa"/>
+              <w:right w:w="100" w:type="dxa"/>
+            </w:tcMar>
+          </w:tcPr>
+          <w:p>
+            <w:pPr>
+              <w:widowControl w:val="0"/>
+              <w:pBdr>
+                <w:top w:val="nil"/>
+                <w:left w:val="nil"/>
+                <w:bottom w:val="nil"/>
+                <w:right w:val="nil"/>
+                <w:between w:val="nil"/>
+              </w:pBdr>
+              <w:spacing w:line="240" w:lineRule="auto"/>
+              <w:rPr>
+                <w:rFonts w:asciiTheme="majorHAnsi" w:hAnsiTheme="majorHAnsi" w:cstheme="majorHAnsi"/>
+                <w:b/>
+              </w:rPr>
+            </w:pPr>
+            <w:r>
+              <w:rPr>
+                <w:rFonts w:asciiTheme="majorHAnsi" w:hAnsiTheme="majorHAnsi" w:cstheme="majorHAnsi"/>
+                <w:b/>
+              </w:rPr>
+              <w:t>1</w:t>
+            </w:r>
+          </w:p>
+        </w:tc>
+      </w:tr>
+      <w:tr>
+        <w:trPr>
+          <w:trHeight w:val="135"/>
+        </w:trPr>
+        <w:tc>
+          <w:tcPr>
+            <w:tcW w:w="2258" w:type="dxa"/>
+            <w:vMerge/>
+            <w:shd w:val="clear" w:color="auto" w:fill="auto"/>
+            <w:tcMar>
+              <w:top w:w="100" w:type="dxa"/>
+              <w:left w:w="100" w:type="dxa"/>
+              <w:bottom w:w="100" w:type="dxa"/>
+              <w:right w:w="100" w:type="dxa"/>
+            </w:tcMar>
+          </w:tcPr>
+          <w:p>
+            <w:pPr>
+              <w:widowControl w:val="0"/>
+              <w:pBdr>
+                <w:top w:val="nil"/>
+                <w:left w:val="nil"/>
+                <w:bottom w:val="nil"/>
+                <w:right w:val="nil"/>
+                <w:between w:val="nil"/>
+              </w:pBdr>
+              <w:spacing w:line="240" w:lineRule="auto"/>
+              <w:rPr>
+                <w:rFonts w:asciiTheme="majorHAnsi" w:hAnsiTheme="majorHAnsi" w:cstheme="majorHAnsi"/>
+                <w:b/>
+              </w:rPr>
+            </w:pPr>
+          </w:p>
+        </w:tc>
+        <w:tc>
+          <w:tcPr>
+            <w:tcW w:w="2257" w:type="dxa"/>
+            <w:shd w:val="clear" w:color="auto" w:fill="auto"/>
+            <w:tcMar>
+              <w:top w:w="100" w:type="dxa"/>
+              <w:left w:w="100" w:type="dxa"/>
+              <w:bottom w:w="100" w:type="dxa"/>
+              <w:right w:w="100" w:type="dxa"/>
+            </w:tcMar>
+          </w:tcPr>
+          <w:p>
+            <w:pPr>
+              <w:widowControl w:val="0"/>
+              <w:pBdr>
+                <w:top w:val="nil"/>
+                <w:left w:val="nil"/>
+                <w:bottom w:val="nil"/>
+                <w:right w:val="nil"/>
+                <w:between w:val="nil"/>
+              </w:pBdr>
+              <w:spacing w:line="240" w:lineRule="auto"/>
+              <w:rPr>
+                <w:rFonts w:asciiTheme="majorHAnsi" w:hAnsiTheme="majorHAnsi" w:cstheme="majorHAnsi"/>
+                <w:b/>
+              </w:rPr>
+            </w:pPr>
+            <w:proofErr w:type="spellStart"/>
+            <w:r>
+              <w:rPr>
+                <w:rFonts w:asciiTheme="majorHAnsi" w:hAnsiTheme="majorHAnsi" w:cstheme="majorHAnsi"/>
+                <w:b/>
+              </w:rPr>
+              <w:t>key</w:t>
+            </w:r>
+            <w:proofErr w:type="spellEnd"/>
+          </w:p>
+        </w:tc>
+        <w:tc>
+          <w:tcPr>
+            <w:tcW w:w="2257" w:type="dxa"/>
+            <w:shd w:val="clear" w:color="auto" w:fill="auto"/>
+            <w:tcMar>
+              <w:top w:w="100" w:type="dxa"/>
+              <w:left w:w="100" w:type="dxa"/>
+              <w:bottom w:w="100" w:type="dxa"/>
+              <w:right w:w="100" w:type="dxa"/>
+            </w:tcMar>
+          </w:tcPr>
+          <w:p>
+            <w:pPr>
+              <w:widowControl w:val="0"/>
+              <w:pBdr>
+                <w:top w:val="nil"/>
+                <w:left w:val="nil"/>
+                <w:bottom w:val="nil"/>
+                <w:right w:val="nil"/>
+                <w:between w:val="nil"/>
+              </w:pBdr>
+              <w:spacing w:line="240" w:lineRule="auto"/>
+              <w:rPr>
+                <w:rFonts w:asciiTheme="majorHAnsi" w:hAnsiTheme="majorHAnsi" w:cstheme="majorHAnsi"/>
+                <w:b/>
+              </w:rPr>
+            </w:pPr>
+            <w:r>
+              <w:rPr>
+                <w:rFonts w:asciiTheme="majorHAnsi" w:hAnsiTheme="majorHAnsi" w:cstheme="majorHAnsi"/>
+                <w:b/>
+              </w:rPr>
+              <w:t>64 bits</w:t>
+            </w:r>
+          </w:p>
+        </w:tc>
+        <w:tc>
+          <w:tcPr>
+            <w:tcW w:w="2257" w:type="dxa"/>
+            <w:shd w:val="clear" w:color="auto" w:fill="auto"/>
+            <w:tcMar>
+              <w:top w:w="100" w:type="dxa"/>
+              <w:left w:w="100" w:type="dxa"/>
+              <w:bottom w:w="100" w:type="dxa"/>
+              <w:right w:w="100" w:type="dxa"/>
+            </w:tcMar>
+          </w:tcPr>
+          <w:p>
+            <w:pPr>
+              <w:widowControl w:val="0"/>
+              <w:pBdr>
+                <w:top w:val="nil"/>
+                <w:left w:val="nil"/>
+                <w:bottom w:val="nil"/>
+                <w:right w:val="nil"/>
+                <w:between w:val="nil"/>
+              </w:pBdr>
+              <w:spacing w:line="240" w:lineRule="auto"/>
+              <w:rPr>
+                <w:rFonts w:asciiTheme="majorHAnsi" w:hAnsiTheme="majorHAnsi" w:cstheme="majorHAnsi"/>
+                <w:b/>
+              </w:rPr>
+            </w:pPr>
+            <w:r>
+              <w:rPr>
+                <w:rFonts w:asciiTheme="majorHAnsi" w:hAnsiTheme="majorHAnsi" w:cstheme="majorHAnsi"/>
+                <w:b/>
+              </w:rPr>
+              <w:t>1</w:t>
+            </w:r>
+          </w:p>
+        </w:tc>
+      </w:tr>
+      <w:tr>
+        <w:tc>
+          <w:tcPr>
+            <w:tcW w:w="2258" w:type="dxa"/>
+            <w:shd w:val="clear" w:color="auto" w:fill="auto"/>
+            <w:tcMar>
+              <w:top w:w="100" w:type="dxa"/>
+              <w:left w:w="100" w:type="dxa"/>
+              <w:bottom w:w="100" w:type="dxa"/>
+              <w:right w:w="100" w:type="dxa"/>
+            </w:tcMar>
+          </w:tcPr>
+          <w:p>
+            <w:pPr>
+              <w:widowControl w:val="0"/>
+              <w:pBdr>
+                <w:top w:val="nil"/>
+                <w:left w:val="nil"/>
+                <w:bottom w:val="nil"/>
+                <w:right w:val="nil"/>
+                <w:between w:val="nil"/>
+              </w:pBdr>
+              <w:spacing w:line="240" w:lineRule="auto"/>
+              <w:rPr>
+                <w:rFonts w:asciiTheme="majorHAnsi" w:hAnsiTheme="majorHAnsi" w:cstheme="majorHAnsi"/>
+                <w:b/>
+              </w:rPr>
+            </w:pPr>
+            <w:proofErr w:type="spellStart"/>
+            <w:r>
+              <w:rPr>
+                <w:rFonts w:asciiTheme="majorHAnsi" w:hAnsiTheme="majorHAnsi" w:cstheme="majorHAnsi"/>
+                <w:b/>
+              </w:rPr>
+              <w:t>Auxiliary</w:t>
+            </w:r>
+            <w:proofErr w:type="spellEnd"/>
+          </w:p>
+        </w:tc>
+        <w:tc>
+          <w:tcPr>
+            <w:tcW w:w="2257" w:type="dxa"/>
+            <w:shd w:val="clear" w:color="auto" w:fill="auto"/>
+            <w:tcMar>
+              <w:top w:w="100" w:type="dxa"/>
+              <w:left w:w="100" w:type="dxa"/>
+              <w:bottom w:w="100" w:type="dxa"/>
+              <w:right w:w="100" w:type="dxa"/>
+            </w:tcMar>
+          </w:tcPr>
+          <w:p>
+            <w:pPr>
+              <w:widowControl w:val="0"/>
+              <w:pBdr>
+                <w:top w:val="nil"/>
+                <w:left w:val="nil"/>
+                <w:bottom w:val="nil"/>
+                <w:right w:val="nil"/>
+                <w:between w:val="nil"/>
+              </w:pBdr>
+              <w:spacing w:line="240" w:lineRule="auto"/>
+              <w:rPr>
+                <w:rFonts w:asciiTheme="majorHAnsi" w:hAnsiTheme="majorHAnsi" w:cstheme="majorHAnsi"/>
+                <w:b/>
+              </w:rPr>
+            </w:pPr>
+            <w:r>
+              <w:rPr>
+                <w:rFonts w:asciiTheme="majorHAnsi" w:hAnsiTheme="majorHAnsi" w:cstheme="majorHAnsi"/>
+                <w:b/>
+              </w:rPr>
+              <w:t>i</w:t>
+            </w:r>
+          </w:p>
+        </w:tc>
+        <w:tc>
+          <w:tcPr>
+            <w:tcW w:w="2257" w:type="dxa"/>
+            <w:shd w:val="clear" w:color="auto" w:fill="auto"/>
+            <w:tcMar>
+              <w:top w:w="100" w:type="dxa"/>
+              <w:left w:w="100" w:type="dxa"/>
+              <w:bottom w:w="100" w:type="dxa"/>
+              <w:right w:w="100" w:type="dxa"/>
+            </w:tcMar>
+          </w:tcPr>
+          <w:p>
+            <w:pPr>
+              <w:widowControl w:val="0"/>
+              <w:pBdr>
+                <w:top w:val="nil"/>
+                <w:left w:val="nil"/>
+                <w:bottom w:val="nil"/>
+                <w:right w:val="nil"/>
+                <w:between w:val="nil"/>
+              </w:pBdr>
+              <w:spacing w:line="240" w:lineRule="auto"/>
+              <w:rPr>
+                <w:rFonts w:asciiTheme="majorHAnsi" w:hAnsiTheme="majorHAnsi" w:cstheme="majorHAnsi"/>
+                <w:b/>
+              </w:rPr>
+            </w:pPr>
+            <w:r>
+              <w:rPr>
+                <w:rFonts w:asciiTheme="majorHAnsi" w:hAnsiTheme="majorHAnsi" w:cstheme="majorHAnsi"/>
+                <w:b/>
+              </w:rPr>
+              <w:t>32 bits</w:t>
+            </w:r>
+          </w:p>
+        </w:tc>
+        <w:tc>
+          <w:tcPr>
+            <w:tcW w:w="2257" w:type="dxa"/>
+            <w:shd w:val="clear" w:color="auto" w:fill="auto"/>
+            <w:tcMar>
+              <w:top w:w="100" w:type="dxa"/>
+              <w:left w:w="100" w:type="dxa"/>
+              <w:bottom w:w="100" w:type="dxa"/>
+              <w:right w:w="100" w:type="dxa"/>
+            </w:tcMar>
+          </w:tcPr>
+          <w:p>
+            <w:pPr>
+              <w:widowControl w:val="0"/>
+              <w:pBdr>
+                <w:top w:val="nil"/>
+                <w:left w:val="nil"/>
+                <w:bottom w:val="nil"/>
+                <w:right w:val="nil"/>
+                <w:between w:val="nil"/>
+              </w:pBdr>
+              <w:spacing w:line="240" w:lineRule="auto"/>
+              <w:rPr>
+                <w:rFonts w:asciiTheme="majorHAnsi" w:hAnsiTheme="majorHAnsi" w:cstheme="majorHAnsi"/>
+                <w:b/>
+              </w:rPr>
+            </w:pPr>
+            <w:r>
+              <w:rPr>
+                <w:rFonts w:asciiTheme="majorHAnsi" w:hAnsiTheme="majorHAnsi" w:cstheme="majorHAnsi"/>
+                <w:b/>
+              </w:rPr>
+              <w:t>1</w:t>
+            </w:r>
+          </w:p>
+        </w:tc>
+      </w:tr>
+    </w:tbl>
+    <w:p>
+      <w:pPr>
+        <w:rPr>
+          <w:rFonts w:asciiTheme="majorHAnsi" w:hAnsiTheme="majorHAnsi" w:cstheme="majorHAnsi"/>
+          <w:lang w:val="en-US"/>
+        </w:rPr>
+      </w:pPr>
+    </w:p>
+    <w:p>
+      <w:pPr>
+        <w:rPr>
+          <w:rFonts w:asciiTheme="majorHAnsi" w:hAnsiTheme="majorHAnsi" w:cstheme="majorHAnsi"/>
+        </w:rPr>
+      </w:pPr>
+    </w:p>
+    <w:p>
+      <w:pPr>
+        <w:rPr>
+          <w:rFonts w:asciiTheme="majorHAnsi" w:hAnsiTheme="majorHAnsi" w:cstheme="majorHAnsi"/>
+        </w:rPr>
+      </w:pPr>
+    </w:p>
+    <w:p>
+      <w:pPr>
+        <w:rPr>
+          <w:rFonts w:asciiTheme="majorHAnsi" w:hAnsiTheme="majorHAnsi" w:cstheme="majorHAnsi"/>
+          <w:b/>
+          <w:lang w:val="en-US"/>
+        </w:rPr>
+      </w:pPr>
+      <w:r>
+        <w:rPr>
+          <w:rFonts w:asciiTheme="majorHAnsi" w:hAnsiTheme="majorHAnsi" w:cstheme="majorHAnsi"/>
+          <w:b/>
+          <w:lang w:val="en-US"/>
+        </w:rPr>
+        <w:t xml:space="preserve">Total spatial complexity = Input + Auxiliary + Output = </w:t>
+      </w:r>
+      <w:r>
+        <w:rPr>
+          <w:rFonts w:asciiTheme="majorHAnsi" w:hAnsiTheme="majorHAnsi" w:cstheme="majorHAnsi"/>
+          <w:b/>
+          <w:lang w:val="en-US"/>
+        </w:rPr>
+        <w:t>1 + 1 + 1</w:t>
+      </w:r>
+      <w:r>
+        <w:rPr>
+          <w:rFonts w:asciiTheme="majorHAnsi" w:hAnsiTheme="majorHAnsi" w:cstheme="majorHAnsi"/>
+          <w:b/>
+          <w:lang w:val="en-US"/>
+        </w:rPr>
+        <w:t xml:space="preserve">+ </w:t>
+      </w:r>
+      <w:r>
+        <w:rPr>
+          <w:rFonts w:asciiTheme="majorHAnsi" w:hAnsiTheme="majorHAnsi" w:cstheme="majorHAnsi"/>
+          <w:b/>
+          <w:lang w:val="en-US"/>
+        </w:rPr>
+        <w:t>1</w:t>
+      </w:r>
+      <w:r>
+        <w:rPr>
+          <w:rFonts w:asciiTheme="majorHAnsi" w:hAnsiTheme="majorHAnsi" w:cstheme="majorHAnsi"/>
+          <w:b/>
+          <w:lang w:val="en-US"/>
+        </w:rPr>
+        <w:t xml:space="preserve"> = </w:t>
+      </w:r>
+      <w:proofErr w:type="gramStart"/>
+      <w:r>
+        <w:rPr>
+          <w:rFonts w:asciiTheme="majorHAnsi" w:hAnsiTheme="majorHAnsi" w:cstheme="majorHAnsi"/>
+          <w:b/>
+        </w:rPr>
+        <w:t>θ</w:t>
+      </w:r>
+      <w:r>
+        <w:rPr>
+          <w:rFonts w:asciiTheme="majorHAnsi" w:hAnsiTheme="majorHAnsi" w:cstheme="majorHAnsi"/>
+          <w:b/>
+          <w:lang w:val="en-US"/>
+        </w:rPr>
+        <w:t>(</w:t>
+      </w:r>
+      <w:proofErr w:type="gramEnd"/>
+      <w:r>
+        <w:rPr>
+          <w:rFonts w:asciiTheme="majorHAnsi" w:hAnsiTheme="majorHAnsi" w:cstheme="majorHAnsi"/>
+          <w:b/>
+          <w:lang w:val="en-US"/>
+        </w:rPr>
+        <w:t>1</w:t>
+      </w:r>
+      <w:r>
+        <w:rPr>
+          <w:rFonts w:asciiTheme="majorHAnsi" w:hAnsiTheme="majorHAnsi" w:cstheme="majorHAnsi"/>
+          <w:b/>
+          <w:lang w:val="en-US"/>
+        </w:rPr>
+        <w:t xml:space="preserve">) </w:t>
+      </w:r>
+    </w:p>
+    <w:p>
+      <w:pPr>
+        <w:rPr>
+          <w:rFonts w:asciiTheme="majorHAnsi" w:hAnsiTheme="majorHAnsi" w:cstheme="majorHAnsi"/>
+          <w:b/>
+          <w:lang w:val="en-US"/>
+        </w:rPr>
+      </w:pPr>
+      <w:r>
+        <w:rPr>
+          <w:rFonts w:asciiTheme="majorHAnsi" w:hAnsiTheme="majorHAnsi" w:cstheme="majorHAnsi"/>
+          <w:b/>
+          <w:lang w:val="en-US"/>
+        </w:rPr>
+        <w:t xml:space="preserve">Auxiliary spatial complexity = </w:t>
+      </w:r>
+      <w:r>
+        <w:rPr>
+          <w:rFonts w:asciiTheme="majorHAnsi" w:hAnsiTheme="majorHAnsi" w:cstheme="majorHAnsi"/>
+          <w:b/>
+          <w:lang w:val="en-US"/>
+        </w:rPr>
+        <w:t xml:space="preserve">1 </w:t>
+      </w:r>
+      <w:r>
+        <w:rPr>
+          <w:rFonts w:asciiTheme="majorHAnsi" w:hAnsiTheme="majorHAnsi" w:cstheme="majorHAnsi"/>
+          <w:b/>
+          <w:lang w:val="en-US"/>
+        </w:rPr>
+        <w:t xml:space="preserve">= </w:t>
+      </w:r>
+      <w:proofErr w:type="gramStart"/>
+      <w:r>
+        <w:rPr>
+          <w:rFonts w:asciiTheme="majorHAnsi" w:hAnsiTheme="majorHAnsi" w:cstheme="majorHAnsi"/>
+          <w:b/>
+        </w:rPr>
+        <w:t>θ</w:t>
+      </w:r>
+      <w:r>
+        <w:rPr>
+          <w:rFonts w:asciiTheme="majorHAnsi" w:hAnsiTheme="majorHAnsi" w:cstheme="majorHAnsi"/>
+          <w:b/>
+          <w:lang w:val="en-US"/>
+        </w:rPr>
+        <w:t>(</w:t>
+      </w:r>
+      <w:r>
+        <w:rPr>
+          <w:rFonts w:asciiTheme="majorHAnsi" w:hAnsiTheme="majorHAnsi" w:cstheme="majorHAnsi"/>
+          <w:b/>
+          <w:lang w:val="en-US"/>
+        </w:rPr>
+        <w:t xml:space="preserve"> 1</w:t>
+      </w:r>
+      <w:proofErr w:type="gramEnd"/>
+      <w:r>
+        <w:rPr>
+          <w:rFonts w:asciiTheme="majorHAnsi" w:hAnsiTheme="majorHAnsi" w:cstheme="majorHAnsi"/>
+          <w:b/>
+          <w:lang w:val="en-US"/>
+        </w:rPr>
+        <w:t xml:space="preserve">) </w:t>
+      </w:r>
+    </w:p>
+    <w:p>
+      <w:pPr>
+        <w:rPr>
+          <w:rFonts w:asciiTheme="majorHAnsi" w:hAnsiTheme="majorHAnsi" w:cstheme="majorHAnsi"/>
+          <w:lang w:val="en-US"/>
+        </w:rPr>
+      </w:pPr>
+      <w:proofErr w:type="gramStart"/>
+      <w:r>
+        <w:rPr>
+          <w:rFonts w:asciiTheme="majorHAnsi" w:hAnsiTheme="majorHAnsi" w:cstheme="majorHAnsi"/>
+          <w:b/>
+          <w:lang w:val="en-US"/>
+        </w:rPr>
+        <w:t>Auxiliary  +</w:t>
+      </w:r>
+      <w:proofErr w:type="gramEnd"/>
+      <w:r>
+        <w:rPr>
+          <w:rFonts w:asciiTheme="majorHAnsi" w:hAnsiTheme="majorHAnsi" w:cstheme="majorHAnsi"/>
+          <w:b/>
+          <w:lang w:val="en-US"/>
+        </w:rPr>
+        <w:t xml:space="preserve"> Output spatial complexity = </w:t>
+      </w:r>
+      <w:r>
+        <w:rPr>
+          <w:rFonts w:asciiTheme="majorHAnsi" w:hAnsiTheme="majorHAnsi" w:cstheme="majorHAnsi"/>
+          <w:b/>
+          <w:lang w:val="en-US"/>
+        </w:rPr>
+        <w:t>1</w:t>
+      </w:r>
+      <w:r>
+        <w:rPr>
+          <w:rFonts w:asciiTheme="majorHAnsi" w:hAnsiTheme="majorHAnsi" w:cstheme="majorHAnsi"/>
+          <w:b/>
+          <w:lang w:val="en-US"/>
+        </w:rPr>
+        <w:t xml:space="preserve"> + </w:t>
+      </w:r>
+      <w:r>
+        <w:rPr>
+          <w:rFonts w:asciiTheme="majorHAnsi" w:hAnsiTheme="majorHAnsi" w:cstheme="majorHAnsi"/>
+          <w:b/>
+          <w:lang w:val="en-US"/>
+        </w:rPr>
+        <w:t>0</w:t>
+      </w:r>
+      <w:r>
+        <w:rPr>
+          <w:rFonts w:asciiTheme="majorHAnsi" w:hAnsiTheme="majorHAnsi" w:cstheme="majorHAnsi"/>
+          <w:b/>
+          <w:lang w:val="en-US"/>
+        </w:rPr>
+        <w:t xml:space="preserve">= </w:t>
+      </w:r>
+      <w:r>
+        <w:rPr>
+          <w:rFonts w:asciiTheme="majorHAnsi" w:hAnsiTheme="majorHAnsi" w:cstheme="majorHAnsi"/>
+          <w:b/>
+        </w:rPr>
+        <w:t>θ</w:t>
+      </w:r>
+      <w:r>
+        <w:rPr>
+          <w:rFonts w:asciiTheme="majorHAnsi" w:hAnsiTheme="majorHAnsi" w:cstheme="majorHAnsi"/>
+          <w:b/>
+          <w:lang w:val="en-US"/>
+        </w:rPr>
+        <w:t>(</w:t>
+      </w:r>
+      <w:r>
+        <w:rPr>
+          <w:rFonts w:asciiTheme="majorHAnsi" w:hAnsiTheme="majorHAnsi" w:cstheme="majorHAnsi"/>
+          <w:b/>
+          <w:lang w:val="en-US"/>
+        </w:rPr>
+        <w:t>1</w:t>
+      </w:r>
+      <w:r>
+        <w:rPr>
+          <w:rFonts w:asciiTheme="majorHAnsi" w:hAnsiTheme="majorHAnsi" w:cstheme="majorHAnsi"/>
+          <w:b/>
+          <w:lang w:val="en-US"/>
+        </w:rPr>
+        <w:t xml:space="preserve">) </w:t>
+      </w:r>
     </w:p>
     <w:p>
       <w:pPr>

</xml_diff>